<commit_message>
learn about the necesity of using a ubiquitous language
</commit_message>
<xml_diff>
--- a/software-architecture/domain-driven-design/discovering-domain-knowledge.docx
+++ b/software-architecture/domain-driven-design/discovering-domain-knowledge.docx
@@ -12,10 +12,7 @@
     </w:p>
     <w:p>
       <w:r>
-        <w:t>In this chapter we</w:t>
-      </w:r>
-      <w:r>
-        <w:t xml:space="preserve"> will learn the domain-driven design tool for effective communication</w:t>
+        <w:t>In this chapter we will learn the domain-driven design tool for effective communication</w:t>
       </w:r>
     </w:p>
     <w:p>
@@ -128,10 +125,7 @@
     <w:p/>
     <w:p>
       <w:r>
-        <w:t>Business problems appear both at the business domain and subdomain levels.</w:t>
-      </w:r>
-      <w:r>
-        <w:t xml:space="preserve"> </w:t>
+        <w:t xml:space="preserve">Business problems appear both at the business domain and subdomain levels. </w:t>
       </w:r>
       <w:r>
         <w:rPr>
@@ -275,13 +269,7 @@
         </w:rPr>
       </w:pPr>
       <w:r>
-        <w:t>By no means should we, nor can we, become domain experts. That</w:t>
-      </w:r>
-      <w:r>
-        <w:t xml:space="preserve"> </w:t>
-      </w:r>
-      <w:r>
-        <w:t xml:space="preserve">said, </w:t>
+        <w:t xml:space="preserve">By no means should we, nor can we, become domain experts. That said, </w:t>
       </w:r>
       <w:r>
         <w:rPr>
@@ -302,21 +290,7 @@
           <w:b/>
           <w:bCs/>
         </w:rPr>
-        <w:t>s crucial for us to understand domain experts and to use the same business</w:t>
-      </w:r>
-      <w:r>
-        <w:rPr>
-          <w:b/>
-          <w:bCs/>
-        </w:rPr>
-        <w:t xml:space="preserve"> </w:t>
-      </w:r>
-      <w:r>
-        <w:rPr>
-          <w:b/>
-          <w:bCs/>
-        </w:rPr>
-        <w:t>terminology they use</w:t>
+        <w:t>s crucial for us to understand domain experts and to use the same business terminology they use</w:t>
       </w:r>
       <w:r>
         <w:rPr>
@@ -699,18 +673,33 @@
         <w:pStyle w:val="NoSpacing"/>
       </w:pPr>
       <w:r>
+        <w:rPr>
+          <w:highlight w:val="yellow"/>
+        </w:rPr>
         <w:t>Agreement and alignment on all project-related matters are</w:t>
       </w:r>
       <w:r>
+        <w:rPr>
+          <w:highlight w:val="yellow"/>
+        </w:rPr>
         <w:t xml:space="preserve"> </w:t>
       </w:r>
       <w:r>
+        <w:rPr>
+          <w:highlight w:val="yellow"/>
+        </w:rPr>
         <w:t>essential to a project</w:t>
       </w:r>
       <w:r>
+        <w:rPr>
+          <w:highlight w:val="yellow"/>
+        </w:rPr>
         <w:t>’</w:t>
       </w:r>
       <w:r>
+        <w:rPr>
+          <w:highlight w:val="yellow"/>
+        </w:rPr>
         <w:t>s success.</w:t>
       </w:r>
     </w:p>
@@ -728,12 +717,1644 @@
         <w:pStyle w:val="NoSpacing"/>
       </w:pPr>
       <w:r>
-        <w:t>Page 2</w:t>
-      </w:r>
-      <w:r>
-        <w:t>3…</w:t>
+        <w:t>Below is the traditional flow of domain knowledge with a mediator</w:t>
+      </w:r>
+      <w:r>
+        <w:t>/translator</w:t>
+      </w:r>
+      <w:r>
+        <w:t>(analyst, project manager, etc.) between the domain experts and engineers:</w:t>
       </w:r>
     </w:p>
+    <w:p>
+      <w:pPr>
+        <w:pStyle w:val="NoSpacing"/>
+        <w:jc w:val="center"/>
+      </w:pPr>
+      <w:r>
+        <w:rPr>
+          <w:noProof/>
+        </w:rPr>
+        <w:drawing>
+          <wp:inline distT="0" distB="0" distL="0" distR="0" wp14:anchorId="1AAF8B55" wp14:editId="61C3E203">
+            <wp:extent cx="2531778" cy="1365812"/>
+            <wp:effectExtent l="0" t="0" r="1905" b="6350"/>
+            <wp:docPr id="1" name="Picture 1"/>
+            <wp:cNvGraphicFramePr>
+              <a:graphicFrameLocks xmlns:a="http://schemas.openxmlformats.org/drawingml/2006/main" noChangeAspect="1"/>
+            </wp:cNvGraphicFramePr>
+            <a:graphic xmlns:a="http://schemas.openxmlformats.org/drawingml/2006/main">
+              <a:graphicData uri="http://schemas.openxmlformats.org/drawingml/2006/picture">
+                <pic:pic xmlns:pic="http://schemas.openxmlformats.org/drawingml/2006/picture">
+                  <pic:nvPicPr>
+                    <pic:cNvPr id="1" name=""/>
+                    <pic:cNvPicPr/>
+                  </pic:nvPicPr>
+                  <pic:blipFill>
+                    <a:blip r:embed="rId8"/>
+                    <a:stretch>
+                      <a:fillRect/>
+                    </a:stretch>
+                  </pic:blipFill>
+                  <pic:spPr>
+                    <a:xfrm>
+                      <a:off x="0" y="0"/>
+                      <a:ext cx="2549048" cy="1375129"/>
+                    </a:xfrm>
+                    <a:prstGeom prst="rect">
+                      <a:avLst/>
+                    </a:prstGeom>
+                  </pic:spPr>
+                </pic:pic>
+              </a:graphicData>
+            </a:graphic>
+          </wp:inline>
+        </w:drawing>
+      </w:r>
+    </w:p>
+    <w:p/>
+    <w:p>
+      <w:r>
+        <w:t>During the traditional software development lifecycle, the domain knowledge is</w:t>
+      </w:r>
+      <w:r>
+        <w:rPr>
+          <w:rFonts w:hint="eastAsia"/>
+        </w:rPr>
+        <w:t xml:space="preserve"> </w:t>
+      </w:r>
+      <w:r>
+        <w:t>“</w:t>
+      </w:r>
+      <w:r>
+        <w:t>translated</w:t>
+      </w:r>
+      <w:r>
+        <w:t xml:space="preserve">” </w:t>
+      </w:r>
+      <w:r>
+        <w:t xml:space="preserve">into </w:t>
+      </w:r>
+      <w:r>
+        <w:rPr>
+          <w:b/>
+          <w:bCs/>
+        </w:rPr>
+        <w:t xml:space="preserve">an engineer-friendly form known as an </w:t>
+      </w:r>
+      <w:r>
+        <w:rPr>
+          <w:rFonts w:ascii="MinionPro-It" w:eastAsia="MinionPro-It" w:cs="MinionPro-It"/>
+          <w:b/>
+          <w:bCs/>
+          <w:i/>
+          <w:iCs/>
+          <w:highlight w:val="yellow"/>
+        </w:rPr>
+        <w:t>analysis model</w:t>
+      </w:r>
+      <w:r>
+        <w:rPr>
+          <w:b/>
+          <w:bCs/>
+          <w:highlight w:val="yellow"/>
+        </w:rPr>
+        <w:t>,</w:t>
+      </w:r>
+      <w:r>
+        <w:rPr>
+          <w:b/>
+          <w:bCs/>
+        </w:rPr>
+        <w:t xml:space="preserve"> which is a</w:t>
+      </w:r>
+      <w:r>
+        <w:rPr>
+          <w:b/>
+          <w:bCs/>
+        </w:rPr>
+        <w:t xml:space="preserve"> </w:t>
+      </w:r>
+      <w:r>
+        <w:rPr>
+          <w:b/>
+          <w:bCs/>
+        </w:rPr>
+        <w:t>description of</w:t>
+      </w:r>
+      <w:r>
+        <w:rPr>
+          <w:b/>
+          <w:bCs/>
+        </w:rPr>
+        <w:t xml:space="preserve"> </w:t>
+      </w:r>
+      <w:r>
+        <w:rPr>
+          <w:b/>
+          <w:bCs/>
+        </w:rPr>
+        <w:t>the system</w:t>
+      </w:r>
+      <w:r>
+        <w:rPr>
+          <w:b/>
+          <w:bCs/>
+        </w:rPr>
+        <w:t>’</w:t>
+      </w:r>
+      <w:r>
+        <w:rPr>
+          <w:b/>
+          <w:bCs/>
+        </w:rPr>
+        <w:t>s requirements rather than an understanding of the business</w:t>
+      </w:r>
+      <w:r>
+        <w:rPr>
+          <w:b/>
+          <w:bCs/>
+        </w:rPr>
+        <w:t xml:space="preserve"> </w:t>
+      </w:r>
+      <w:r>
+        <w:rPr>
+          <w:b/>
+          <w:bCs/>
+        </w:rPr>
+        <w:t>domain behind it.</w:t>
+      </w:r>
+      <w:r>
+        <w:t xml:space="preserve"> </w:t>
+      </w:r>
+    </w:p>
+    <w:p>
+      <w:pPr>
+        <w:rPr>
+          <w:b/>
+          <w:bCs/>
+        </w:rPr>
+      </w:pPr>
+      <w:r>
+        <w:t>While the intentions may be good, such mediation is hazardous to</w:t>
+      </w:r>
+      <w:r>
+        <w:rPr>
+          <w:b/>
+          <w:bCs/>
+        </w:rPr>
+        <w:t xml:space="preserve"> </w:t>
+      </w:r>
+      <w:r>
+        <w:t>knowledge sharing. In any translation, information is lost; in this case, domain</w:t>
+      </w:r>
+      <w:r>
+        <w:rPr>
+          <w:b/>
+          <w:bCs/>
+        </w:rPr>
+        <w:t xml:space="preserve"> </w:t>
+      </w:r>
+      <w:r>
+        <w:t>knowledge that is essential for solving business problems gets lost on its way to the</w:t>
+      </w:r>
+      <w:r>
+        <w:rPr>
+          <w:b/>
+          <w:bCs/>
+        </w:rPr>
+        <w:t xml:space="preserve"> </w:t>
+      </w:r>
+      <w:r>
+        <w:t>software engineers. This is not the only such translation on a typical software project.</w:t>
+      </w:r>
+    </w:p>
+    <w:p>
+      <w:r>
+        <w:t xml:space="preserve">The analysis model is translated into the software </w:t>
+      </w:r>
+      <w:r>
+        <w:rPr>
+          <w:highlight w:val="yellow"/>
+        </w:rPr>
+        <w:t>design model</w:t>
+      </w:r>
+      <w:r>
+        <w:t xml:space="preserve"> (a software design</w:t>
+      </w:r>
+      <w:r>
+        <w:t xml:space="preserve"> </w:t>
+      </w:r>
+      <w:r>
+        <w:t xml:space="preserve">document, which is translated into an </w:t>
+      </w:r>
+      <w:r>
+        <w:rPr>
+          <w:highlight w:val="yellow"/>
+        </w:rPr>
+        <w:t>implementation model</w:t>
+      </w:r>
+      <w:r>
+        <w:t xml:space="preserve"> or the source code</w:t>
+      </w:r>
+    </w:p>
+    <w:p>
+      <w:r>
+        <w:t xml:space="preserve">itself). </w:t>
+      </w:r>
+      <w:r>
+        <w:rPr>
+          <w:b/>
+          <w:bCs/>
+        </w:rPr>
+        <w:t>As often happens, documents go out of date quickly. The source code is used</w:t>
+      </w:r>
+      <w:r>
+        <w:rPr>
+          <w:b/>
+          <w:bCs/>
+        </w:rPr>
+        <w:t xml:space="preserve"> </w:t>
+      </w:r>
+      <w:r>
+        <w:rPr>
+          <w:b/>
+          <w:bCs/>
+        </w:rPr>
+        <w:t>to communicate business domain knowledge to software engineers who will maintain</w:t>
+      </w:r>
+      <w:r>
+        <w:rPr>
+          <w:b/>
+          <w:bCs/>
+        </w:rPr>
+        <w:t xml:space="preserve"> </w:t>
+      </w:r>
+      <w:r>
+        <w:rPr>
+          <w:b/>
+          <w:bCs/>
+        </w:rPr>
+        <w:t>the project later</w:t>
+      </w:r>
+      <w:r>
+        <w:t xml:space="preserve">. </w:t>
+      </w:r>
+      <w:r>
+        <w:rPr>
+          <w:color w:val="9A0000"/>
+        </w:rPr>
+        <w:t>The f</w:t>
+      </w:r>
+      <w:r>
+        <w:rPr>
+          <w:color w:val="9A0000"/>
+        </w:rPr>
+        <w:t xml:space="preserve">igure </w:t>
+      </w:r>
+      <w:r>
+        <w:rPr>
+          <w:color w:val="9A0000"/>
+        </w:rPr>
+        <w:t>below</w:t>
+      </w:r>
+      <w:r>
+        <w:rPr>
+          <w:color w:val="9A0000"/>
+        </w:rPr>
+        <w:t xml:space="preserve"> </w:t>
+      </w:r>
+      <w:r>
+        <w:t>illustrates the different translations needed for domain</w:t>
+      </w:r>
+      <w:r>
+        <w:t xml:space="preserve"> </w:t>
+      </w:r>
+      <w:r>
+        <w:t>knowledge to be implemented in code.</w:t>
+      </w:r>
+    </w:p>
+    <w:p/>
+    <w:p>
+      <w:pPr>
+        <w:jc w:val="center"/>
+      </w:pPr>
+      <w:r>
+        <w:rPr>
+          <w:noProof/>
+        </w:rPr>
+        <w:drawing>
+          <wp:inline distT="0" distB="0" distL="0" distR="0" wp14:anchorId="3AA1E880" wp14:editId="4D754A0D">
+            <wp:extent cx="3033905" cy="1192142"/>
+            <wp:effectExtent l="0" t="0" r="0" b="8255"/>
+            <wp:docPr id="2" name="Picture 2"/>
+            <wp:cNvGraphicFramePr>
+              <a:graphicFrameLocks xmlns:a="http://schemas.openxmlformats.org/drawingml/2006/main" noChangeAspect="1"/>
+            </wp:cNvGraphicFramePr>
+            <a:graphic xmlns:a="http://schemas.openxmlformats.org/drawingml/2006/main">
+              <a:graphicData uri="http://schemas.openxmlformats.org/drawingml/2006/picture">
+                <pic:pic xmlns:pic="http://schemas.openxmlformats.org/drawingml/2006/picture">
+                  <pic:nvPicPr>
+                    <pic:cNvPr id="1" name=""/>
+                    <pic:cNvPicPr/>
+                  </pic:nvPicPr>
+                  <pic:blipFill>
+                    <a:blip r:embed="rId9"/>
+                    <a:stretch>
+                      <a:fillRect/>
+                    </a:stretch>
+                  </pic:blipFill>
+                  <pic:spPr>
+                    <a:xfrm>
+                      <a:off x="0" y="0"/>
+                      <a:ext cx="3054935" cy="1200406"/>
+                    </a:xfrm>
+                    <a:prstGeom prst="rect">
+                      <a:avLst/>
+                    </a:prstGeom>
+                  </pic:spPr>
+                </pic:pic>
+              </a:graphicData>
+            </a:graphic>
+          </wp:inline>
+        </w:drawing>
+      </w:r>
+    </w:p>
+    <w:p/>
+    <w:p>
+      <w:pPr>
+        <w:pStyle w:val="NoSpacing"/>
+      </w:pPr>
+      <w:r>
+        <w:t>Such a software development process resembles the children</w:t>
+      </w:r>
+      <w:r>
+        <w:rPr>
+          <w:rFonts w:hint="eastAsia"/>
+        </w:rPr>
+        <w:t>’</w:t>
+      </w:r>
+      <w:r>
+        <w:t>s game Telephone:</w:t>
+      </w:r>
+      <w:r>
+        <w:rPr>
+          <w:sz w:val="12"/>
+          <w:szCs w:val="12"/>
+        </w:rPr>
+        <w:t xml:space="preserve">3 </w:t>
+      </w:r>
+      <w:r>
+        <w:t>the</w:t>
+      </w:r>
+    </w:p>
+    <w:p>
+      <w:pPr>
+        <w:pStyle w:val="NoSpacing"/>
+      </w:pPr>
+      <w:r>
+        <w:t>message, or domain knowledge, often becomes distorted. The information leads to</w:t>
+      </w:r>
+    </w:p>
+    <w:p>
+      <w:pPr>
+        <w:pStyle w:val="NoSpacing"/>
+      </w:pPr>
+      <w:r>
+        <w:t>software engineers implementing the wrong solution, or the right solution but to the</w:t>
+      </w:r>
+    </w:p>
+    <w:p>
+      <w:pPr>
+        <w:pStyle w:val="NoSpacing"/>
+      </w:pPr>
+      <w:r>
+        <w:t>wrong problems. In either case, the outcome is the same: a failed software project.</w:t>
+      </w:r>
+    </w:p>
+    <w:p>
+      <w:pPr>
+        <w:pStyle w:val="NoSpacing"/>
+      </w:pPr>
+      <w:r>
+        <w:lastRenderedPageBreak/>
+        <w:t>Domain-driven design proposes a better way to get the knowledge from domain</w:t>
+      </w:r>
+    </w:p>
+    <w:p>
+      <w:pPr>
+        <w:pStyle w:val="NoSpacing"/>
+      </w:pPr>
+      <w:r>
+        <w:t>experts to software engineers: by using a ubiquitous language.</w:t>
+      </w:r>
+    </w:p>
+    <w:p>
+      <w:pPr>
+        <w:pStyle w:val="NoSpacing"/>
+      </w:pPr>
+    </w:p>
+    <w:p>
+      <w:pPr>
+        <w:pStyle w:val="Heading1"/>
+      </w:pPr>
+      <w:r>
+        <w:t>What is a Ubiquitous Language?</w:t>
+      </w:r>
+    </w:p>
+    <w:p>
+      <w:pPr>
+        <w:pStyle w:val="NoSpacing"/>
+        <w:rPr>
+          <w:b/>
+          <w:bCs/>
+        </w:rPr>
+      </w:pPr>
+      <w:r>
+        <w:t>Using a ubiquitous language is the cornerstone practice of domain-driven design.</w:t>
+      </w:r>
+      <w:r>
+        <w:t xml:space="preserve"> </w:t>
+      </w:r>
+      <w:r>
+        <w:t>The idea is simple and straightforward: if parties need to communicate efficiently,</w:t>
+      </w:r>
+      <w:r>
+        <w:t xml:space="preserve"> </w:t>
+      </w:r>
+      <w:r>
+        <w:rPr>
+          <w:b/>
+          <w:bCs/>
+        </w:rPr>
+        <w:t>instead of relying on translations, they have to speak the same language.</w:t>
+      </w:r>
+    </w:p>
+    <w:p>
+      <w:pPr>
+        <w:pStyle w:val="NoSpacing"/>
+        <w:rPr>
+          <w:b/>
+          <w:bCs/>
+        </w:rPr>
+      </w:pPr>
+    </w:p>
+    <w:p>
+      <w:pPr>
+        <w:pStyle w:val="NoSpacing"/>
+      </w:pPr>
+      <w:r>
+        <w:t>The traditional software development lifecycle implies the following</w:t>
+      </w:r>
+      <w:r>
+        <w:t xml:space="preserve"> </w:t>
+      </w:r>
+      <w:r>
+        <w:t>translations:</w:t>
+      </w:r>
+    </w:p>
+    <w:p>
+      <w:pPr>
+        <w:pStyle w:val="NoSpacing"/>
+      </w:pPr>
+      <w:r>
+        <w:rPr>
+          <w:rFonts w:hint="eastAsia"/>
+        </w:rPr>
+        <w:t>•</w:t>
+      </w:r>
+      <w:r>
+        <w:t xml:space="preserve"> Domain knowledge into an analysis model</w:t>
+      </w:r>
+    </w:p>
+    <w:p>
+      <w:pPr>
+        <w:pStyle w:val="NoSpacing"/>
+      </w:pPr>
+      <w:r>
+        <w:rPr>
+          <w:rFonts w:hint="eastAsia"/>
+        </w:rPr>
+        <w:t>•</w:t>
+      </w:r>
+      <w:r>
+        <w:t xml:space="preserve"> Analysis model into requirements</w:t>
+      </w:r>
+    </w:p>
+    <w:p>
+      <w:pPr>
+        <w:pStyle w:val="NoSpacing"/>
+      </w:pPr>
+      <w:r>
+        <w:rPr>
+          <w:rFonts w:hint="eastAsia"/>
+        </w:rPr>
+        <w:t>•</w:t>
+      </w:r>
+      <w:r>
+        <w:t xml:space="preserve"> Requirements into system design</w:t>
+      </w:r>
+    </w:p>
+    <w:p>
+      <w:pPr>
+        <w:pStyle w:val="NoSpacing"/>
+      </w:pPr>
+      <w:r>
+        <w:rPr>
+          <w:rFonts w:hint="eastAsia"/>
+        </w:rPr>
+        <w:t>•</w:t>
+      </w:r>
+      <w:r>
+        <w:t xml:space="preserve"> System design into source code</w:t>
+      </w:r>
+    </w:p>
+    <w:p>
+      <w:pPr>
+        <w:pStyle w:val="NoSpacing"/>
+      </w:pPr>
+    </w:p>
+    <w:p>
+      <w:pPr>
+        <w:pStyle w:val="NoSpacing"/>
+        <w:rPr>
+          <w:b/>
+          <w:bCs/>
+        </w:rPr>
+      </w:pPr>
+      <w:r>
+        <w:rPr>
+          <w:b/>
+          <w:bCs/>
+        </w:rPr>
+        <w:t>Instead of continuously translating domain knowledge, domain-driven design calls</w:t>
+      </w:r>
+      <w:r>
+        <w:rPr>
+          <w:b/>
+          <w:bCs/>
+        </w:rPr>
+        <w:t xml:space="preserve"> </w:t>
+      </w:r>
+      <w:r>
+        <w:rPr>
+          <w:b/>
+          <w:bCs/>
+        </w:rPr>
+        <w:t>for cultivating a single language for describing the business domain: the ubiquitous</w:t>
+      </w:r>
+      <w:r>
+        <w:rPr>
+          <w:b/>
+          <w:bCs/>
+        </w:rPr>
+        <w:t xml:space="preserve"> </w:t>
+      </w:r>
+      <w:r>
+        <w:rPr>
+          <w:b/>
+          <w:bCs/>
+        </w:rPr>
+        <w:t>language.</w:t>
+      </w:r>
+    </w:p>
+    <w:p>
+      <w:pPr>
+        <w:pStyle w:val="NoSpacing"/>
+        <w:rPr>
+          <w:b/>
+          <w:bCs/>
+        </w:rPr>
+      </w:pPr>
+    </w:p>
+    <w:p>
+      <w:pPr>
+        <w:pStyle w:val="NoSpacing"/>
+      </w:pPr>
+      <w:r>
+        <w:rPr>
+          <w:b/>
+          <w:bCs/>
+        </w:rPr>
+        <w:t>All project-related stakeholders</w:t>
+      </w:r>
+      <w:r>
+        <w:rPr>
+          <w:rFonts w:hint="eastAsia"/>
+        </w:rPr>
+        <w:t>—</w:t>
+      </w:r>
+      <w:r>
+        <w:t>software engineers, product owners, domain</w:t>
+      </w:r>
+      <w:r>
+        <w:t xml:space="preserve"> </w:t>
+      </w:r>
+      <w:r>
+        <w:t>experts, UI/UX designers</w:t>
+      </w:r>
+      <w:r>
+        <w:rPr>
+          <w:rFonts w:hint="eastAsia"/>
+        </w:rPr>
+        <w:t>—</w:t>
+      </w:r>
+      <w:r>
+        <w:rPr>
+          <w:b/>
+          <w:bCs/>
+        </w:rPr>
+        <w:t>should use the ubiquitous language when describing the</w:t>
+      </w:r>
+      <w:r>
+        <w:rPr>
+          <w:b/>
+          <w:bCs/>
+        </w:rPr>
+        <w:t xml:space="preserve"> </w:t>
+      </w:r>
+      <w:r>
+        <w:rPr>
+          <w:b/>
+          <w:bCs/>
+        </w:rPr>
+        <w:t>business domain.</w:t>
+      </w:r>
+      <w:r>
+        <w:t xml:space="preserve"> Most importantly, domain experts must be comfortable using the</w:t>
+      </w:r>
+      <w:r>
+        <w:t xml:space="preserve"> </w:t>
+      </w:r>
+      <w:r>
+        <w:t xml:space="preserve">ubiquitous language when reasoning about the business domain; </w:t>
+      </w:r>
+      <w:r>
+        <w:rPr>
+          <w:b/>
+          <w:bCs/>
+          <w:highlight w:val="yellow"/>
+        </w:rPr>
+        <w:t>this language will</w:t>
+      </w:r>
+      <w:r>
+        <w:rPr>
+          <w:b/>
+          <w:bCs/>
+          <w:highlight w:val="yellow"/>
+        </w:rPr>
+        <w:t xml:space="preserve"> </w:t>
+      </w:r>
+      <w:r>
+        <w:rPr>
+          <w:b/>
+          <w:bCs/>
+          <w:highlight w:val="yellow"/>
+        </w:rPr>
+        <w:t>represent both the business domain and the domain experts</w:t>
+      </w:r>
+      <w:r>
+        <w:rPr>
+          <w:b/>
+          <w:bCs/>
+          <w:highlight w:val="yellow"/>
+        </w:rPr>
+        <w:t>’</w:t>
+      </w:r>
+      <w:r>
+        <w:rPr>
+          <w:b/>
+          <w:bCs/>
+          <w:highlight w:val="yellow"/>
+        </w:rPr>
+        <w:t xml:space="preserve"> mental models</w:t>
+      </w:r>
+      <w:r>
+        <w:t>.</w:t>
+      </w:r>
+      <w:r>
+        <w:t xml:space="preserve"> </w:t>
+      </w:r>
+      <w:r>
+        <w:t>Only through the continuous use of the ubiquitous language and its terms can a</w:t>
+      </w:r>
+      <w:r>
+        <w:t xml:space="preserve"> </w:t>
+      </w:r>
+      <w:r>
+        <w:t>shared understanding among all of the project</w:t>
+      </w:r>
+      <w:r>
+        <w:t>’</w:t>
+      </w:r>
+      <w:r>
+        <w:t>s stakeholders be cultivated.</w:t>
+      </w:r>
+    </w:p>
+    <w:p>
+      <w:pPr>
+        <w:pStyle w:val="Heading2"/>
+      </w:pPr>
+      <w:r>
+        <w:t>Language of the Business</w:t>
+      </w:r>
+    </w:p>
+    <w:p>
+      <w:pPr>
+        <w:rPr>
+          <w:b/>
+          <w:bCs/>
+        </w:rPr>
+      </w:pPr>
+      <w:r>
+        <w:rPr>
+          <w:b/>
+          <w:bCs/>
+        </w:rPr>
+        <w:t>the ubiquitous language is the language of the business.</w:t>
+      </w:r>
+      <w:r>
+        <w:rPr>
+          <w:b/>
+          <w:bCs/>
+        </w:rPr>
+        <w:t xml:space="preserve"> </w:t>
+      </w:r>
+      <w:r>
+        <w:rPr>
+          <w:b/>
+          <w:bCs/>
+        </w:rPr>
+        <w:t>As such, it should consist of business domain</w:t>
+      </w:r>
+      <w:r>
+        <w:rPr>
+          <w:rFonts w:hint="eastAsia"/>
+          <w:b/>
+          <w:bCs/>
+        </w:rPr>
+        <w:t>–</w:t>
+      </w:r>
+      <w:r>
+        <w:rPr>
+          <w:b/>
+          <w:bCs/>
+        </w:rPr>
+        <w:t>related terms only. No technical jargon!</w:t>
+      </w:r>
+    </w:p>
+    <w:p>
+      <w:r>
+        <w:t>Teaching business domain experts about singletons and abstract factories is not</w:t>
+      </w:r>
+      <w:r>
+        <w:t xml:space="preserve"> </w:t>
+      </w:r>
+      <w:r>
+        <w:t xml:space="preserve">your goal. </w:t>
+      </w:r>
+      <w:r>
+        <w:rPr>
+          <w:highlight w:val="yellow"/>
+        </w:rPr>
+        <w:t>The ubiquitous language aims to frame the domain experts</w:t>
+      </w:r>
+      <w:r>
+        <w:rPr>
+          <w:highlight w:val="yellow"/>
+        </w:rPr>
+        <w:t>’</w:t>
+      </w:r>
+      <w:r>
+        <w:rPr>
+          <w:highlight w:val="yellow"/>
+        </w:rPr>
+        <w:t xml:space="preserve"> understanding</w:t>
+      </w:r>
+      <w:r>
+        <w:rPr>
+          <w:highlight w:val="yellow"/>
+        </w:rPr>
+        <w:t xml:space="preserve"> </w:t>
+      </w:r>
+      <w:r>
+        <w:rPr>
+          <w:highlight w:val="yellow"/>
+        </w:rPr>
+        <w:t>and mental models of the business domain in terms that are easy to understand.</w:t>
+      </w:r>
+    </w:p>
+    <w:p/>
+    <w:p>
+      <w:pPr>
+        <w:pStyle w:val="NoSpacing"/>
+        <w:rPr>
+          <w:b/>
+          <w:bCs/>
+        </w:rPr>
+      </w:pPr>
+      <w:r>
+        <w:t>The</w:t>
+      </w:r>
+      <w:r>
+        <w:t xml:space="preserve"> technical</w:t>
+      </w:r>
+      <w:r>
+        <w:t xml:space="preserve"> terms like tables, records, etc</w:t>
+      </w:r>
+      <w:r>
+        <w:t xml:space="preserve">. </w:t>
+      </w:r>
+      <w:r>
+        <w:t>will be unclear to domain experts</w:t>
+      </w:r>
+      <w:r>
+        <w:t xml:space="preserve"> and if engineers are only dealing with technical terms</w:t>
+      </w:r>
+      <w:r>
+        <w:t xml:space="preserve"> and</w:t>
+      </w:r>
+      <w:r>
+        <w:t xml:space="preserve"> have</w:t>
+      </w:r>
+      <w:r>
+        <w:t xml:space="preserve"> a </w:t>
+      </w:r>
+      <w:r>
+        <w:rPr>
+          <w:b/>
+          <w:bCs/>
+        </w:rPr>
+        <w:t>solution-oriented view of the business domain</w:t>
+      </w:r>
+      <w:r>
+        <w:t xml:space="preserve"> </w:t>
+      </w:r>
+      <w:r>
+        <w:t xml:space="preserve"> and not the language that reflects the business domain</w:t>
+      </w:r>
+      <w:r>
+        <w:t xml:space="preserve">, </w:t>
+      </w:r>
+      <w:r>
+        <w:rPr>
+          <w:b/>
+          <w:bCs/>
+        </w:rPr>
+        <w:t>they won</w:t>
+      </w:r>
+      <w:r>
+        <w:rPr>
+          <w:b/>
+          <w:bCs/>
+        </w:rPr>
+        <w:t>’</w:t>
+      </w:r>
+      <w:r>
+        <w:rPr>
+          <w:b/>
+          <w:bCs/>
+        </w:rPr>
+        <w:t>t be able to completely understand the business</w:t>
+      </w:r>
+      <w:r>
+        <w:rPr>
+          <w:b/>
+          <w:bCs/>
+        </w:rPr>
+        <w:t xml:space="preserve"> </w:t>
+      </w:r>
+      <w:r>
+        <w:rPr>
+          <w:b/>
+          <w:bCs/>
+        </w:rPr>
+        <w:t>logic or why it operates the way it does, which will limit their ability to model</w:t>
+      </w:r>
+      <w:r>
+        <w:rPr>
+          <w:b/>
+          <w:bCs/>
+        </w:rPr>
+        <w:t xml:space="preserve"> </w:t>
+      </w:r>
+      <w:r>
+        <w:rPr>
+          <w:b/>
+          <w:bCs/>
+        </w:rPr>
+        <w:t>and implement an effective solution.</w:t>
+      </w:r>
+    </w:p>
+    <w:p>
+      <w:pPr>
+        <w:pStyle w:val="NoSpacing"/>
+        <w:rPr>
+          <w:b/>
+          <w:bCs/>
+        </w:rPr>
+      </w:pPr>
+    </w:p>
+    <w:p>
+      <w:pPr>
+        <w:pStyle w:val="Heading2"/>
+      </w:pPr>
+      <w:r>
+        <w:t>Consistency</w:t>
+      </w:r>
+    </w:p>
+    <w:p>
+      <w:pPr>
+        <w:pStyle w:val="NoSpacing"/>
+        <w:rPr>
+          <w:b/>
+          <w:bCs/>
+        </w:rPr>
+      </w:pPr>
+      <w:r>
+        <w:t xml:space="preserve">The ubiquitous language must be precise and consistent. </w:t>
+      </w:r>
+      <w:r>
+        <w:rPr>
+          <w:highlight w:val="yellow"/>
+        </w:rPr>
+        <w:t>It should eliminate the need</w:t>
+      </w:r>
+      <w:r>
+        <w:rPr>
+          <w:highlight w:val="yellow"/>
+        </w:rPr>
+        <w:t xml:space="preserve"> </w:t>
+      </w:r>
+      <w:r>
+        <w:rPr>
+          <w:highlight w:val="yellow"/>
+        </w:rPr>
+        <w:t>for assumptions and should make the business domain</w:t>
+      </w:r>
+      <w:r>
+        <w:rPr>
+          <w:highlight w:val="yellow"/>
+        </w:rPr>
+        <w:t>’</w:t>
+      </w:r>
+      <w:r>
+        <w:rPr>
+          <w:highlight w:val="yellow"/>
+        </w:rPr>
+        <w:t>s logic explicit</w:t>
+      </w:r>
+      <w:r>
+        <w:t>.</w:t>
+      </w:r>
+      <w:r>
+        <w:t xml:space="preserve"> </w:t>
+      </w:r>
+      <w:r>
+        <w:t xml:space="preserve">Since ambiguity hinders communication, </w:t>
+      </w:r>
+      <w:r>
+        <w:rPr>
+          <w:b/>
+          <w:bCs/>
+        </w:rPr>
+        <w:t>each term of the ubiquitous language</w:t>
+      </w:r>
+      <w:r>
+        <w:rPr>
+          <w:b/>
+          <w:bCs/>
+        </w:rPr>
+        <w:t xml:space="preserve"> </w:t>
+      </w:r>
+      <w:r>
+        <w:rPr>
+          <w:b/>
+          <w:bCs/>
+        </w:rPr>
+        <w:t>should have one and only one meaning.</w:t>
+      </w:r>
+    </w:p>
+    <w:p>
+      <w:pPr>
+        <w:rPr>
+          <w:i/>
+          <w:iCs/>
+        </w:rPr>
+      </w:pPr>
+      <w:r>
+        <w:rPr>
+          <w:i/>
+          <w:iCs/>
+        </w:rPr>
+        <w:t>I add: It means that each term has one explicit meaning and</w:t>
+      </w:r>
+      <w:r>
+        <w:rPr>
+          <w:i/>
+          <w:iCs/>
+        </w:rPr>
+        <w:t xml:space="preserve"> can</w:t>
+      </w:r>
+      <w:r>
+        <w:rPr>
+          <w:i/>
+          <w:iCs/>
+        </w:rPr>
+        <w:t>’t</w:t>
+      </w:r>
+      <w:r>
+        <w:rPr>
+          <w:i/>
+          <w:iCs/>
+        </w:rPr>
+        <w:t xml:space="preserve"> be interpreted as multiple concepts and</w:t>
+      </w:r>
+      <w:r>
+        <w:rPr>
+          <w:i/>
+          <w:iCs/>
+        </w:rPr>
+        <w:t xml:space="preserve"> each concept is also represented by one term not </w:t>
+      </w:r>
+      <w:r>
+        <w:rPr>
+          <w:i/>
+          <w:iCs/>
+        </w:rPr>
+        <w:t>synonymous</w:t>
+      </w:r>
+      <w:r>
+        <w:rPr>
+          <w:i/>
+          <w:iCs/>
+        </w:rPr>
+        <w:t xml:space="preserve"> words</w:t>
+      </w:r>
+      <w:r>
+        <w:rPr>
+          <w:i/>
+          <w:iCs/>
+        </w:rPr>
+        <w:t>:</w:t>
+      </w:r>
+    </w:p>
+    <w:p>
+      <w:pPr>
+        <w:pStyle w:val="Heading3"/>
+      </w:pPr>
+      <w:r>
+        <w:lastRenderedPageBreak/>
+        <w:t>Example of Ambiguity</w:t>
+      </w:r>
+    </w:p>
+    <w:p>
+      <w:pPr>
+        <w:pStyle w:val="NoSpacing"/>
+      </w:pPr>
+      <w:r>
+        <w:t>Let</w:t>
+      </w:r>
+      <w:r>
+        <w:t>’</w:t>
+      </w:r>
+      <w:r>
+        <w:t xml:space="preserve">s say that in some business domain, the term </w:t>
+      </w:r>
+      <w:r>
+        <w:rPr>
+          <w:rFonts w:ascii="MinionPro-It" w:eastAsia="MinionPro-It" w:cs="MinionPro-It"/>
+          <w:i/>
+          <w:iCs/>
+        </w:rPr>
+        <w:t xml:space="preserve">policy </w:t>
+      </w:r>
+      <w:r>
+        <w:t>has multiple meanings: it can</w:t>
+      </w:r>
+    </w:p>
+    <w:p>
+      <w:pPr>
+        <w:pStyle w:val="NoSpacing"/>
+        <w:rPr>
+          <w:b/>
+          <w:bCs/>
+        </w:rPr>
+      </w:pPr>
+      <w:r>
+        <w:t xml:space="preserve">mean a regulatory rule or an insurance contract. </w:t>
+      </w:r>
+      <w:r>
+        <w:rPr>
+          <w:b/>
+          <w:bCs/>
+        </w:rPr>
+        <w:t>The exact meaning can be worked</w:t>
+      </w:r>
+      <w:r>
+        <w:rPr>
+          <w:b/>
+          <w:bCs/>
+        </w:rPr>
+        <w:t xml:space="preserve"> </w:t>
+      </w:r>
+      <w:r>
+        <w:rPr>
+          <w:b/>
+          <w:bCs/>
+        </w:rPr>
+        <w:t>out in human-to-human interaction, depending on the context. Software, however,</w:t>
+      </w:r>
+      <w:r>
+        <w:rPr>
+          <w:b/>
+          <w:bCs/>
+        </w:rPr>
+        <w:t xml:space="preserve"> </w:t>
+      </w:r>
+      <w:r>
+        <w:rPr>
+          <w:b/>
+          <w:bCs/>
+        </w:rPr>
+        <w:t>doesn</w:t>
+      </w:r>
+      <w:r>
+        <w:rPr>
+          <w:b/>
+          <w:bCs/>
+        </w:rPr>
+        <w:t>’</w:t>
+      </w:r>
+      <w:r>
+        <w:rPr>
+          <w:b/>
+          <w:bCs/>
+        </w:rPr>
+        <w:t>t cope well with ambiguity, and it can be cumbersome and challenging to</w:t>
+      </w:r>
+      <w:r>
+        <w:rPr>
+          <w:b/>
+          <w:bCs/>
+        </w:rPr>
+        <w:t xml:space="preserve"> </w:t>
+      </w:r>
+      <w:r>
+        <w:rPr>
+          <w:b/>
+          <w:bCs/>
+        </w:rPr>
+        <w:t xml:space="preserve">model the </w:t>
+      </w:r>
+      <w:r>
+        <w:rPr>
+          <w:b/>
+          <w:bCs/>
+        </w:rPr>
+        <w:t>“</w:t>
+      </w:r>
+      <w:r>
+        <w:rPr>
+          <w:b/>
+          <w:bCs/>
+        </w:rPr>
+        <w:t>policy</w:t>
+      </w:r>
+      <w:r>
+        <w:rPr>
+          <w:b/>
+          <w:bCs/>
+        </w:rPr>
+        <w:t>”</w:t>
+      </w:r>
+      <w:r>
+        <w:rPr>
+          <w:b/>
+          <w:bCs/>
+        </w:rPr>
+        <w:t xml:space="preserve"> entity in code.</w:t>
+      </w:r>
+    </w:p>
+    <w:p>
+      <w:pPr>
+        <w:pStyle w:val="NoSpacing"/>
+        <w:rPr>
+          <w:b/>
+          <w:bCs/>
+        </w:rPr>
+      </w:pPr>
+    </w:p>
+    <w:p>
+      <w:pPr>
+        <w:pStyle w:val="NoSpacing"/>
+      </w:pPr>
+      <w:r>
+        <w:t xml:space="preserve">Ubiquitous language demands </w:t>
+      </w:r>
+      <w:r>
+        <w:rPr>
+          <w:highlight w:val="yellow"/>
+        </w:rPr>
+        <w:t>a single meaning for each term</w:t>
+      </w:r>
+      <w:r>
+        <w:t xml:space="preserve">, so </w:t>
+      </w:r>
+      <w:r>
+        <w:t>“</w:t>
+      </w:r>
+      <w:r>
+        <w:t>policy</w:t>
+      </w:r>
+      <w:r>
+        <w:t>”</w:t>
+      </w:r>
+      <w:r>
+        <w:t xml:space="preserve"> should be</w:t>
+      </w:r>
+      <w:r>
+        <w:t xml:space="preserve"> </w:t>
+      </w:r>
+      <w:r>
+        <w:t xml:space="preserve">modeled explicitly using the two terms </w:t>
+      </w:r>
+      <w:r>
+        <w:t>regulatory rule and insurance contract.</w:t>
+      </w:r>
+    </w:p>
+    <w:p>
+      <w:pPr>
+        <w:pStyle w:val="NoSpacing"/>
+      </w:pPr>
+    </w:p>
+    <w:p>
+      <w:pPr>
+        <w:pStyle w:val="Heading3"/>
+        <w:rPr>
+          <w:rFonts w:asciiTheme="minorHAnsi" w:hAnsiTheme="minorHAnsi" w:cstheme="minorBidi"/>
+        </w:rPr>
+      </w:pPr>
+      <w:r>
+        <w:t xml:space="preserve"> Example of </w:t>
+      </w:r>
+      <w:r>
+        <w:t>Synonymous terms</w:t>
+      </w:r>
+    </w:p>
+    <w:p>
+      <w:pPr>
+        <w:pStyle w:val="NoSpacing"/>
+      </w:pPr>
+      <w:r>
+        <w:rPr>
+          <w:b/>
+          <w:bCs/>
+        </w:rPr>
+        <w:t>Two terms cannot be used interchangeably in a ubiquitous language</w:t>
+      </w:r>
+      <w:r>
+        <w:t>. For example,</w:t>
+      </w:r>
+    </w:p>
+    <w:p>
+      <w:pPr>
+        <w:pStyle w:val="NoSpacing"/>
+      </w:pPr>
+      <w:r>
+        <w:t xml:space="preserve">many systems use the term </w:t>
+      </w:r>
+      <w:r>
+        <w:rPr>
+          <w:rFonts w:ascii="MinionPro-It" w:eastAsia="MinionPro-It" w:cs="MinionPro-It"/>
+          <w:i/>
+          <w:iCs/>
+        </w:rPr>
+        <w:t>user</w:t>
+      </w:r>
+      <w:r>
+        <w:t>. However, a careful examination of the domain</w:t>
+      </w:r>
+      <w:r>
+        <w:t xml:space="preserve"> </w:t>
+      </w:r>
+      <w:r>
+        <w:t>experts</w:t>
+      </w:r>
+      <w:r>
+        <w:t xml:space="preserve">’ </w:t>
+      </w:r>
+      <w:r>
+        <w:t xml:space="preserve"> lingo may reveal that </w:t>
+      </w:r>
+      <w:r>
+        <w:rPr>
+          <w:rFonts w:ascii="MinionPro-It" w:eastAsia="MinionPro-It" w:cs="MinionPro-It"/>
+          <w:i/>
+          <w:iCs/>
+        </w:rPr>
+        <w:t xml:space="preserve">user </w:t>
+      </w:r>
+      <w:r>
+        <w:t>and other terms are used interchangeably: for</w:t>
+      </w:r>
+      <w:r>
+        <w:t xml:space="preserve"> </w:t>
+      </w:r>
+      <w:r>
+        <w:t xml:space="preserve">example, </w:t>
+      </w:r>
+      <w:r>
+        <w:rPr>
+          <w:rFonts w:ascii="MinionPro-It" w:eastAsia="MinionPro-It" w:cs="MinionPro-It"/>
+          <w:i/>
+          <w:iCs/>
+        </w:rPr>
+        <w:t>user</w:t>
+      </w:r>
+      <w:r>
+        <w:t xml:space="preserve">, </w:t>
+      </w:r>
+      <w:r>
+        <w:rPr>
+          <w:rFonts w:ascii="MinionPro-It" w:eastAsia="MinionPro-It" w:cs="MinionPro-It"/>
+          <w:i/>
+          <w:iCs/>
+        </w:rPr>
+        <w:t>visitor</w:t>
+      </w:r>
+      <w:r>
+        <w:t xml:space="preserve">, </w:t>
+      </w:r>
+      <w:r>
+        <w:rPr>
+          <w:rFonts w:ascii="MinionPro-It" w:eastAsia="MinionPro-It" w:cs="MinionPro-It"/>
+          <w:i/>
+          <w:iCs/>
+        </w:rPr>
+        <w:t>administrator</w:t>
+      </w:r>
+      <w:r>
+        <w:t xml:space="preserve">, </w:t>
+      </w:r>
+      <w:r>
+        <w:rPr>
+          <w:rFonts w:ascii="MinionPro-It" w:eastAsia="MinionPro-It" w:cs="MinionPro-It"/>
+          <w:i/>
+          <w:iCs/>
+        </w:rPr>
+        <w:t>account</w:t>
+      </w:r>
+      <w:r>
+        <w:t>, etc.</w:t>
+      </w:r>
+    </w:p>
+    <w:p>
+      <w:pPr>
+        <w:pStyle w:val="NoSpacing"/>
+      </w:pPr>
+      <w:r>
+        <w:t>Synonymous terms can seem harmless at first. However, in most cases, they denote</w:t>
+      </w:r>
+      <w:r>
+        <w:t xml:space="preserve"> </w:t>
+      </w:r>
+      <w:r>
+        <w:t xml:space="preserve">different concepts. In this example, both </w:t>
+      </w:r>
+      <w:r>
+        <w:rPr>
+          <w:rFonts w:ascii="MinionPro-It" w:eastAsia="MinionPro-It" w:cs="MinionPro-It"/>
+          <w:i/>
+          <w:iCs/>
+        </w:rPr>
+        <w:t xml:space="preserve">visitor </w:t>
+      </w:r>
+      <w:r>
+        <w:t xml:space="preserve">and </w:t>
+      </w:r>
+      <w:r>
+        <w:rPr>
+          <w:rFonts w:ascii="MinionPro-It" w:eastAsia="MinionPro-It" w:cs="MinionPro-It"/>
+          <w:i/>
+          <w:iCs/>
+        </w:rPr>
+        <w:t xml:space="preserve">account </w:t>
+      </w:r>
+      <w:r>
+        <w:rPr>
+          <w:b/>
+          <w:bCs/>
+        </w:rPr>
+        <w:t>technically</w:t>
+      </w:r>
+      <w:r>
+        <w:t xml:space="preserve"> refer to the</w:t>
+      </w:r>
+    </w:p>
+    <w:p>
+      <w:pPr>
+        <w:pStyle w:val="NoSpacing"/>
+      </w:pPr>
+      <w:r>
+        <w:t>S</w:t>
+      </w:r>
+      <w:r>
+        <w:t>ystem</w:t>
+      </w:r>
+      <w:r>
+        <w:t>’</w:t>
+      </w:r>
+      <w:r>
+        <w:t>s users; however, in most systems, unregistered and registered users represent</w:t>
+      </w:r>
+      <w:r>
+        <w:t xml:space="preserve"> </w:t>
+      </w:r>
+      <w:r>
+        <w:t xml:space="preserve">different roles and have different behaviors. For example, the </w:t>
+      </w:r>
+      <w:r>
+        <w:rPr>
+          <w:rFonts w:hint="eastAsia"/>
+        </w:rPr>
+        <w:t>“</w:t>
+      </w:r>
+      <w:r>
+        <w:t>visitors</w:t>
+      </w:r>
+      <w:r>
+        <w:rPr>
+          <w:rFonts w:hint="eastAsia"/>
+        </w:rPr>
+        <w:t>”</w:t>
+      </w:r>
+      <w:r>
+        <w:t xml:space="preserve"> data is used</w:t>
+      </w:r>
+      <w:r>
+        <w:t xml:space="preserve"> </w:t>
+      </w:r>
+      <w:r>
+        <w:t xml:space="preserve">mainly for analysis purposes, whereas </w:t>
+      </w:r>
+      <w:r>
+        <w:rPr>
+          <w:rFonts w:hint="eastAsia"/>
+        </w:rPr>
+        <w:t>“</w:t>
+      </w:r>
+      <w:r>
+        <w:t>accounts</w:t>
+      </w:r>
+      <w:r>
+        <w:rPr>
+          <w:rFonts w:hint="eastAsia"/>
+        </w:rPr>
+        <w:t>”</w:t>
+      </w:r>
+      <w:r>
+        <w:t xml:space="preserve"> actually uses the system and its</w:t>
+      </w:r>
+      <w:r>
+        <w:t xml:space="preserve"> </w:t>
+      </w:r>
+      <w:r>
+        <w:t>functionality.</w:t>
+      </w:r>
+    </w:p>
+    <w:p>
+      <w:pPr>
+        <w:pStyle w:val="NoSpacing"/>
+      </w:pPr>
+      <w:r>
+        <w:t>It is preferable to use each term explicitly in its specific context.</w:t>
+      </w:r>
+    </w:p>
+    <w:p>
+      <w:pPr>
+        <w:pStyle w:val="NoSpacing"/>
+      </w:pPr>
+    </w:p>
+    <w:p>
+      <w:pPr>
+        <w:pStyle w:val="NoSpacing"/>
+        <w:rPr>
+          <w:b/>
+          <w:bCs/>
+        </w:rPr>
+      </w:pPr>
+      <w:r>
+        <w:rPr>
+          <w:b/>
+          <w:bCs/>
+        </w:rPr>
+        <w:t>Understanding the</w:t>
+      </w:r>
+      <w:r>
+        <w:rPr>
+          <w:b/>
+          <w:bCs/>
+        </w:rPr>
+        <w:t xml:space="preserve"> </w:t>
+      </w:r>
+      <w:r>
+        <w:rPr>
+          <w:b/>
+          <w:bCs/>
+        </w:rPr>
+        <w:t xml:space="preserve">differences between the terms in use allows for building </w:t>
+      </w:r>
+      <w:r>
+        <w:rPr>
+          <w:b/>
+          <w:bCs/>
+          <w:highlight w:val="yellow"/>
+        </w:rPr>
+        <w:t>simpler</w:t>
+      </w:r>
+      <w:r>
+        <w:rPr>
+          <w:b/>
+          <w:bCs/>
+        </w:rPr>
+        <w:t xml:space="preserve"> </w:t>
+      </w:r>
+      <w:r>
+        <w:rPr>
+          <w:b/>
+          <w:bCs/>
+          <w:highlight w:val="yellow"/>
+        </w:rPr>
+        <w:t>and</w:t>
+      </w:r>
+      <w:r>
+        <w:rPr>
+          <w:b/>
+          <w:bCs/>
+          <w:highlight w:val="yellow"/>
+        </w:rPr>
+        <w:t xml:space="preserve"> </w:t>
+      </w:r>
+      <w:r>
+        <w:rPr>
+          <w:b/>
+          <w:bCs/>
+          <w:highlight w:val="yellow"/>
+        </w:rPr>
+        <w:t>clearer models</w:t>
+      </w:r>
+      <w:r>
+        <w:rPr>
+          <w:b/>
+          <w:bCs/>
+        </w:rPr>
+        <w:t xml:space="preserve"> </w:t>
+      </w:r>
+      <w:r>
+        <w:rPr>
+          <w:b/>
+          <w:bCs/>
+        </w:rPr>
+        <w:t>and implementations of the business domain</w:t>
+      </w:r>
+      <w:r>
+        <w:rPr>
+          <w:rFonts w:hint="eastAsia"/>
+          <w:b/>
+          <w:bCs/>
+        </w:rPr>
+        <w:t>’</w:t>
+      </w:r>
+      <w:r>
+        <w:rPr>
+          <w:b/>
+          <w:bCs/>
+        </w:rPr>
+        <w:t>s entities.</w:t>
+      </w:r>
+    </w:p>
+    <w:p>
+      <w:pPr>
+        <w:pStyle w:val="Heading1"/>
+      </w:pPr>
+      <w:r>
+        <w:t xml:space="preserve">Model of </w:t>
+      </w:r>
+      <w:r>
+        <w:t>t</w:t>
+      </w:r>
+      <w:r>
+        <w:t xml:space="preserve">he </w:t>
+      </w:r>
+      <w:r>
+        <w:t>B</w:t>
+      </w:r>
+      <w:r>
+        <w:t>usiness Domain</w:t>
+      </w:r>
+    </w:p>
+    <w:p/>
     <w:sectPr>
       <w:pgSz w:w="12240" w:h="15840"/>
       <w:pgMar w:top="1440" w:right="1800" w:bottom="1440" w:left="1800" w:header="720" w:footer="720" w:gutter="0"/>
@@ -4053,7 +5674,6 @@
   <w:style w:type="character" w:default="1" w:styleId="DefaultParagraphFont">
     <w:name w:val="Default Paragraph Font"/>
     <w:uiPriority w:val="1"/>
-    <w:semiHidden/>
     <w:unhideWhenUsed/>
   </w:style>
   <w:style w:type="table" w:default="1" w:styleId="TableNormal">

</xml_diff>

<commit_message>
learn about what models are and how a ubiquitous langauge is cultivated throughout the project
</commit_message>
<xml_diff>
--- a/software-architecture/domain-driven-design/discovering-domain-knowledge.docx
+++ b/software-architecture/domain-driven-design/discovering-domain-knowledge.docx
@@ -1171,16 +1171,7 @@
         </w:rPr>
       </w:pPr>
       <w:r>
-        <w:t>Using a ubiquitous language is the cornerstone practice of domain-driven design.</w:t>
-      </w:r>
-      <w:r>
-        <w:t xml:space="preserve"> </w:t>
-      </w:r>
-      <w:r>
-        <w:t>The idea is simple and straightforward: if parties need to communicate efficiently,</w:t>
-      </w:r>
-      <w:r>
-        <w:t xml:space="preserve"> </w:t>
+        <w:t xml:space="preserve">Using a ubiquitous language is the cornerstone practice of domain-driven design. The idea is simple and straightforward: if parties need to communicate efficiently, </w:t>
       </w:r>
       <w:r>
         <w:rPr>
@@ -1287,98 +1278,50 @@
           <w:b/>
           <w:bCs/>
         </w:rPr>
-        <w:t>Instead of continuously translating domain knowledge, domain-driven design calls</w:t>
-      </w:r>
-      <w:r>
+        <w:t>Instead of continuously translating domain knowledge, domain-driven design calls for cultivating a single language for describing the business domain: the ubiquitous language.</w:t>
+      </w:r>
+    </w:p>
+    <w:p>
+      <w:pPr>
+        <w:pStyle w:val="NoSpacing"/>
         <w:rPr>
           <w:b/>
           <w:bCs/>
         </w:rPr>
-        <w:t xml:space="preserve"> </w:t>
-      </w:r>
+      </w:pPr>
+    </w:p>
+    <w:p>
+      <w:pPr>
+        <w:pStyle w:val="NoSpacing"/>
+      </w:pPr>
       <w:r>
         <w:rPr>
           <w:b/>
           <w:bCs/>
         </w:rPr>
-        <w:t>for cultivating a single language for describing the business domain: the ubiquitous</w:t>
+        <w:t>All project-related stakeholders</w:t>
+      </w:r>
+      <w:r>
+        <w:rPr>
+          <w:rFonts w:hint="eastAsia"/>
+        </w:rPr>
+        <w:t>—</w:t>
+      </w:r>
+      <w:r>
+        <w:t>software engineers, product owners, domain experts, UI/UX designers</w:t>
+      </w:r>
+      <w:r>
+        <w:rPr>
+          <w:rFonts w:hint="eastAsia"/>
+        </w:rPr>
+        <w:t>—</w:t>
       </w:r>
       <w:r>
         <w:rPr>
           <w:b/>
           <w:bCs/>
         </w:rPr>
-        <w:t xml:space="preserve"> </w:t>
-      </w:r>
-      <w:r>
-        <w:rPr>
-          <w:b/>
-          <w:bCs/>
-        </w:rPr>
-        <w:t>language.</w:t>
-      </w:r>
-    </w:p>
-    <w:p>
-      <w:pPr>
-        <w:pStyle w:val="NoSpacing"/>
-        <w:rPr>
-          <w:b/>
-          <w:bCs/>
-        </w:rPr>
-      </w:pPr>
-    </w:p>
-    <w:p>
-      <w:pPr>
-        <w:pStyle w:val="NoSpacing"/>
-      </w:pPr>
-      <w:r>
-        <w:rPr>
-          <w:b/>
-          <w:bCs/>
-        </w:rPr>
-        <w:t>All project-related stakeholders</w:t>
-      </w:r>
-      <w:r>
-        <w:rPr>
-          <w:rFonts w:hint="eastAsia"/>
-        </w:rPr>
-        <w:t>—</w:t>
-      </w:r>
-      <w:r>
-        <w:t>software engineers, product owners, domain</w:t>
-      </w:r>
-      <w:r>
-        <w:t xml:space="preserve"> </w:t>
-      </w:r>
-      <w:r>
-        <w:t>experts, UI/UX designers</w:t>
-      </w:r>
-      <w:r>
-        <w:rPr>
-          <w:rFonts w:hint="eastAsia"/>
-        </w:rPr>
-        <w:t>—</w:t>
-      </w:r>
-      <w:r>
-        <w:rPr>
-          <w:b/>
-          <w:bCs/>
-        </w:rPr>
-        <w:t>should use the ubiquitous language when describing the</w:t>
-      </w:r>
-      <w:r>
-        <w:rPr>
-          <w:b/>
-          <w:bCs/>
-        </w:rPr>
-        <w:t xml:space="preserve"> </w:t>
-      </w:r>
-      <w:r>
-        <w:rPr>
-          <w:b/>
-          <w:bCs/>
-        </w:rPr>
-        <w:t>business domain.</w:t>
+        <w:t>should use the ubiquitous language when describing the business domain.</w:t>
       </w:r>
       <w:r>
         <w:t xml:space="preserve"> Most importantly, domain experts must be comfortable using the</w:t>
@@ -1554,13 +1497,7 @@
         </w:rPr>
       </w:pPr>
       <w:r>
-        <w:t>The</w:t>
-      </w:r>
-      <w:r>
-        <w:t xml:space="preserve"> technical</w:t>
-      </w:r>
-      <w:r>
-        <w:t xml:space="preserve"> terms like tables, records, etc</w:t>
+        <w:t>The technical terms like tables, records, etc</w:t>
       </w:r>
       <w:r>
         <w:t xml:space="preserve">. </w:t>
@@ -2354,7 +2291,676 @@
         <w:t>usiness Domain</w:t>
       </w:r>
     </w:p>
+    <w:p>
+      <w:r>
+        <w:t>let</w:t>
+      </w:r>
+      <w:r>
+        <w:rPr>
+          <w:rFonts w:hint="eastAsia"/>
+        </w:rPr>
+        <w:t>’</w:t>
+      </w:r>
+      <w:r>
+        <w:t>s look at the ubiquitous language from a different perspective: modeling.</w:t>
+      </w:r>
+    </w:p>
     <w:p/>
+    <w:p>
+      <w:pPr>
+        <w:pStyle w:val="Heading2"/>
+      </w:pPr>
+      <w:r>
+        <w:t>What is a Model?</w:t>
+      </w:r>
+    </w:p>
+    <w:p>
+      <w:r>
+        <w:rPr>
+          <w:b/>
+          <w:bCs/>
+        </w:rPr>
+        <w:t>A model is not a copy of the real world</w:t>
+      </w:r>
+      <w:r>
+        <w:t xml:space="preserve"> but a human construct that helps us make</w:t>
+      </w:r>
+    </w:p>
+    <w:p>
+      <w:r>
+        <w:t>sense of real-world systems.</w:t>
+      </w:r>
+    </w:p>
+    <w:p>
+      <w:r>
+        <w:t>A canonical example of a model is a map. Any map is a model, including navigation</w:t>
+      </w:r>
+    </w:p>
+    <w:p>
+      <w:r>
+        <w:t>maps, terrain maps, world maps</w:t>
+      </w:r>
+      <w:r>
+        <w:t>, etc.</w:t>
+      </w:r>
+    </w:p>
+    <w:p>
+      <w:pPr>
+        <w:rPr>
+          <w:b/>
+          <w:bCs/>
+        </w:rPr>
+      </w:pPr>
+      <w:r>
+        <w:t xml:space="preserve">None of these maps represents all the details of our planet. Instead, </w:t>
+      </w:r>
+      <w:r>
+        <w:rPr>
+          <w:b/>
+          <w:bCs/>
+        </w:rPr>
+        <w:t>each map contains</w:t>
+      </w:r>
+      <w:r>
+        <w:rPr>
+          <w:b/>
+          <w:bCs/>
+        </w:rPr>
+        <w:t xml:space="preserve"> </w:t>
+      </w:r>
+      <w:r>
+        <w:rPr>
+          <w:b/>
+          <w:bCs/>
+        </w:rPr>
+        <w:t>just enough data to support its particular purpose: the problem it is supposed to</w:t>
+      </w:r>
+      <w:r>
+        <w:rPr>
+          <w:b/>
+          <w:bCs/>
+        </w:rPr>
+        <w:t xml:space="preserve"> </w:t>
+      </w:r>
+      <w:r>
+        <w:rPr>
+          <w:b/>
+          <w:bCs/>
+        </w:rPr>
+        <w:t>solve.</w:t>
+      </w:r>
+    </w:p>
+    <w:p>
+      <w:pPr>
+        <w:rPr>
+          <w:b/>
+          <w:bCs/>
+        </w:rPr>
+      </w:pPr>
+    </w:p>
+    <w:p>
+      <w:pPr>
+        <w:pStyle w:val="Heading2"/>
+      </w:pPr>
+      <w:r>
+        <w:t>Effective Modeling</w:t>
+      </w:r>
+    </w:p>
+    <w:p>
+      <w:r>
+        <w:t xml:space="preserve">All models have a purpose, and an effective model </w:t>
+      </w:r>
+      <w:r>
+        <w:rPr>
+          <w:b/>
+          <w:bCs/>
+        </w:rPr>
+        <w:t>contains only</w:t>
+      </w:r>
+      <w:r>
+        <w:t xml:space="preserve"> the details needed to</w:t>
+      </w:r>
+    </w:p>
+    <w:p>
+      <w:r>
+        <w:t xml:space="preserve">fulfill its purpose. For example, </w:t>
+      </w:r>
+      <w:r>
+        <w:rPr>
+          <w:b/>
+          <w:bCs/>
+        </w:rPr>
+        <w:t>you won</w:t>
+      </w:r>
+      <w:r>
+        <w:rPr>
+          <w:rFonts w:hint="eastAsia"/>
+          <w:b/>
+          <w:bCs/>
+        </w:rPr>
+        <w:t>’</w:t>
+      </w:r>
+      <w:r>
+        <w:rPr>
+          <w:b/>
+          <w:bCs/>
+        </w:rPr>
+        <w:t>t see subway stops on a world map</w:t>
+      </w:r>
+      <w:r>
+        <w:t>. On the</w:t>
+      </w:r>
+    </w:p>
+    <w:p>
+      <w:pPr>
+        <w:rPr>
+          <w:b/>
+          <w:bCs/>
+        </w:rPr>
+      </w:pPr>
+      <w:r>
+        <w:t xml:space="preserve">other hand, you cannot use a subway map to estimate distances. </w:t>
+      </w:r>
+      <w:r>
+        <w:rPr>
+          <w:b/>
+          <w:bCs/>
+        </w:rPr>
+        <w:t>Each map contains</w:t>
+      </w:r>
+      <w:r>
+        <w:rPr>
+          <w:b/>
+          <w:bCs/>
+        </w:rPr>
+        <w:t xml:space="preserve"> </w:t>
+      </w:r>
+      <w:r>
+        <w:rPr>
+          <w:b/>
+          <w:bCs/>
+        </w:rPr>
+        <w:t>just the information it is supposed to provide.</w:t>
+      </w:r>
+    </w:p>
+    <w:p>
+      <w:pPr>
+        <w:pStyle w:val="Heading2"/>
+      </w:pPr>
+      <w:r>
+        <w:lastRenderedPageBreak/>
+        <w:t>Modeling of the Business Domain</w:t>
+      </w:r>
+    </w:p>
+    <w:p>
+      <w:r>
+        <w:rPr>
+          <w:b/>
+          <w:bCs/>
+        </w:rPr>
+        <w:t>When cultivating a ubiquitous language, we are effectively building a model of the</w:t>
+      </w:r>
+      <w:r>
+        <w:rPr>
+          <w:b/>
+          <w:bCs/>
+        </w:rPr>
+        <w:t xml:space="preserve"> </w:t>
+      </w:r>
+      <w:r>
+        <w:rPr>
+          <w:b/>
+          <w:bCs/>
+        </w:rPr>
+        <w:t>business domain.</w:t>
+      </w:r>
+    </w:p>
+    <w:p>
+      <w:r>
+        <w:rPr>
+          <w:b/>
+          <w:bCs/>
+        </w:rPr>
+        <w:t>The model is supposed to capture the domain experts</w:t>
+      </w:r>
+      <w:r>
+        <w:rPr>
+          <w:b/>
+          <w:bCs/>
+        </w:rPr>
+        <w:t xml:space="preserve">’ </w:t>
+      </w:r>
+      <w:r>
+        <w:rPr>
+          <w:b/>
+          <w:bCs/>
+        </w:rPr>
+        <w:t xml:space="preserve"> mental models</w:t>
+      </w:r>
+      <w:r>
+        <w:rPr>
+          <w:rFonts w:hint="eastAsia"/>
+        </w:rPr>
+        <w:t>—</w:t>
+      </w:r>
+      <w:r>
+        <w:t xml:space="preserve"> </w:t>
+      </w:r>
+      <w:r>
+        <w:t>their thought processes about how the business works to implement its function.</w:t>
+      </w:r>
+    </w:p>
+    <w:p/>
+    <w:p>
+      <w:pPr>
+        <w:rPr>
+          <w:b/>
+          <w:bCs/>
+        </w:rPr>
+      </w:pPr>
+      <w:r>
+        <w:t>T</w:t>
+      </w:r>
+      <w:r>
+        <w:rPr>
+          <w:b/>
+          <w:bCs/>
+        </w:rPr>
+        <w:t>he model has to reflect</w:t>
+      </w:r>
+      <w:r>
+        <w:rPr>
+          <w:b/>
+          <w:bCs/>
+        </w:rPr>
+        <w:t>:</w:t>
+      </w:r>
+    </w:p>
+    <w:p>
+      <w:pPr>
+        <w:pStyle w:val="ListParagraph"/>
+        <w:numPr>
+          <w:ilvl w:val="0"/>
+          <w:numId w:val="33"/>
+        </w:numPr>
+      </w:pPr>
+      <w:r>
+        <w:t>the involved business entities</w:t>
+      </w:r>
+    </w:p>
+    <w:p>
+      <w:pPr>
+        <w:pStyle w:val="ListParagraph"/>
+        <w:numPr>
+          <w:ilvl w:val="0"/>
+          <w:numId w:val="33"/>
+        </w:numPr>
+      </w:pPr>
+      <w:r>
+        <w:t xml:space="preserve"> their behavior</w:t>
+      </w:r>
+    </w:p>
+    <w:p>
+      <w:pPr>
+        <w:pStyle w:val="ListParagraph"/>
+        <w:numPr>
+          <w:ilvl w:val="0"/>
+          <w:numId w:val="33"/>
+        </w:numPr>
+      </w:pPr>
+      <w:r>
+        <w:t>cause and</w:t>
+      </w:r>
+      <w:r>
+        <w:t xml:space="preserve"> </w:t>
+      </w:r>
+      <w:r>
+        <w:t>effect relationships</w:t>
+      </w:r>
+    </w:p>
+    <w:p>
+      <w:pPr>
+        <w:pStyle w:val="ListParagraph"/>
+        <w:numPr>
+          <w:ilvl w:val="0"/>
+          <w:numId w:val="33"/>
+        </w:numPr>
+      </w:pPr>
+      <w:r>
+        <w:t xml:space="preserve"> and invariants</w:t>
+      </w:r>
+    </w:p>
+    <w:p/>
+    <w:p>
+      <w:r>
+        <w:rPr>
+          <w:b/>
+          <w:bCs/>
+        </w:rPr>
+        <w:t>The ubiquitous language we use is not supposed to cover every possible detail of the</w:t>
+      </w:r>
+      <w:r>
+        <w:rPr>
+          <w:b/>
+          <w:bCs/>
+        </w:rPr>
+        <w:t xml:space="preserve"> </w:t>
+      </w:r>
+      <w:r>
+        <w:rPr>
+          <w:b/>
+          <w:bCs/>
+        </w:rPr>
+        <w:t>domain.</w:t>
+      </w:r>
+      <w:r>
+        <w:t xml:space="preserve"> </w:t>
+      </w:r>
+      <w:r>
+        <w:t>That would be equivalent to making every stakeholder a domain expert</w:t>
+      </w:r>
+      <w:r>
+        <w:rPr>
+          <w:color w:val="FF0000"/>
+        </w:rPr>
+        <w:t>(How?</w:t>
+      </w:r>
+      <w:r>
+        <w:rPr>
+          <w:color w:val="FF0000"/>
+        </w:rPr>
+        <w:t xml:space="preserve"> </w:t>
+      </w:r>
+      <w:r>
+        <w:rPr>
+          <w:color w:val="FF0000"/>
+        </w:rPr>
+        <w:t>Why?)</w:t>
+      </w:r>
+    </w:p>
+    <w:p>
+      <w:r>
+        <w:t>Instead, the model is supposed to include just enough aspects of the business domain</w:t>
+      </w:r>
+    </w:p>
+    <w:p>
+      <w:r>
+        <w:t>to make it possible to implement the required system; that is, to address the specific</w:t>
+      </w:r>
+    </w:p>
+    <w:p>
+      <w:pPr>
+        <w:rPr>
+          <w:b/>
+          <w:bCs/>
+        </w:rPr>
+      </w:pPr>
+      <w:r>
+        <w:t xml:space="preserve">problem the software is intended to solve. </w:t>
+      </w:r>
+      <w:r>
+        <w:rPr>
+          <w:b/>
+          <w:bCs/>
+        </w:rPr>
+        <w:t>we</w:t>
+      </w:r>
+      <w:r>
+        <w:rPr>
+          <w:b/>
+          <w:bCs/>
+        </w:rPr>
+        <w:t xml:space="preserve"> will see how</w:t>
+      </w:r>
+      <w:r>
+        <w:rPr>
+          <w:b/>
+          <w:bCs/>
+        </w:rPr>
+        <w:t xml:space="preserve"> </w:t>
+      </w:r>
+      <w:r>
+        <w:rPr>
+          <w:b/>
+          <w:bCs/>
+        </w:rPr>
+        <w:t>the ubiquitous language can drive low-level design and implementation decisions.</w:t>
+      </w:r>
+    </w:p>
+    <w:p>
+      <w:pPr>
+        <w:rPr>
+          <w:b/>
+          <w:bCs/>
+        </w:rPr>
+      </w:pPr>
+    </w:p>
+    <w:p>
+      <w:pPr>
+        <w:pStyle w:val="NoSpacing"/>
+        <w:rPr>
+          <w:b/>
+          <w:bCs/>
+        </w:rPr>
+      </w:pPr>
+      <w:r>
+        <w:t>The only reliable way to verify a business</w:t>
+      </w:r>
+      <w:r>
+        <w:t xml:space="preserve"> </w:t>
+      </w:r>
+      <w:r>
+        <w:t>domain</w:t>
+      </w:r>
+      <w:r>
+        <w:t>’</w:t>
+      </w:r>
+      <w:r>
+        <w:t xml:space="preserve">s understanding is to converse with domain experts and </w:t>
+      </w:r>
+      <w:r>
+        <w:rPr>
+          <w:b/>
+          <w:bCs/>
+        </w:rPr>
+        <w:t>do it in the language</w:t>
+      </w:r>
+      <w:r>
+        <w:rPr>
+          <w:b/>
+          <w:bCs/>
+        </w:rPr>
+        <w:t xml:space="preserve"> </w:t>
+      </w:r>
+      <w:r>
+        <w:rPr>
+          <w:b/>
+          <w:bCs/>
+        </w:rPr>
+        <w:t>they understand: the language of the business.</w:t>
+      </w:r>
+    </w:p>
+    <w:p>
+      <w:pPr>
+        <w:pStyle w:val="Heading1"/>
+      </w:pPr>
+      <w:r>
+        <w:t>Continuous Effort</w:t>
+      </w:r>
+    </w:p>
+    <w:p>
+      <w:pPr>
+        <w:pStyle w:val="NoSpacing"/>
+      </w:pPr>
+      <w:r>
+        <w:t>All stakeholders should consistently use the ubiquitous language in all project-related</w:t>
+      </w:r>
+    </w:p>
+    <w:p>
+      <w:pPr>
+        <w:pStyle w:val="NoSpacing"/>
+      </w:pPr>
+      <w:r>
+        <w:t>communications to spread knowledge about and foster a shared understanding of the</w:t>
+      </w:r>
+    </w:p>
+    <w:p>
+      <w:pPr>
+        <w:pStyle w:val="NoSpacing"/>
+      </w:pPr>
+      <w:r>
+        <w:t>business domain. The language should be continuously reinforced throughout the</w:t>
+      </w:r>
+    </w:p>
+    <w:p>
+      <w:pPr>
+        <w:pStyle w:val="NoSpacing"/>
+        <w:rPr>
+          <w:b/>
+          <w:bCs/>
+          <w:highlight w:val="yellow"/>
+        </w:rPr>
+      </w:pPr>
+      <w:r>
+        <w:t xml:space="preserve">project: requirements, tests, documentation, and </w:t>
+      </w:r>
+      <w:r>
+        <w:rPr>
+          <w:b/>
+          <w:bCs/>
+          <w:highlight w:val="yellow"/>
+        </w:rPr>
+        <w:t>even the source code itself should</w:t>
+      </w:r>
+    </w:p>
+    <w:p>
+      <w:pPr>
+        <w:pStyle w:val="NoSpacing"/>
+        <w:rPr>
+          <w:b/>
+          <w:bCs/>
+        </w:rPr>
+      </w:pPr>
+      <w:r>
+        <w:rPr>
+          <w:b/>
+          <w:bCs/>
+          <w:highlight w:val="yellow"/>
+        </w:rPr>
+        <w:t>use this language.</w:t>
+      </w:r>
+    </w:p>
+    <w:p>
+      <w:pPr>
+        <w:pStyle w:val="NoSpacing"/>
+        <w:rPr>
+          <w:b/>
+          <w:bCs/>
+        </w:rPr>
+      </w:pPr>
+    </w:p>
+    <w:p>
+      <w:pPr>
+        <w:pStyle w:val="NoSpacing"/>
+      </w:pPr>
+      <w:r>
+        <w:t xml:space="preserve">Most importantly, cultivation of a ubiquitous language </w:t>
+      </w:r>
+      <w:r>
+        <w:rPr>
+          <w:b/>
+          <w:bCs/>
+        </w:rPr>
+        <w:t>is an ongoing process</w:t>
+      </w:r>
+      <w:r>
+        <w:t>. It</w:t>
+      </w:r>
+    </w:p>
+    <w:p>
+      <w:pPr>
+        <w:pStyle w:val="NoSpacing"/>
+      </w:pPr>
+      <w:r>
+        <w:t>should be constantly validated and evolved. Everyday use of the language will, over</w:t>
+      </w:r>
+    </w:p>
+    <w:p>
+      <w:pPr>
+        <w:pStyle w:val="NoSpacing"/>
+        <w:rPr>
+          <w:b/>
+          <w:bCs/>
+        </w:rPr>
+      </w:pPr>
+      <w:r>
+        <w:t xml:space="preserve">time, reveal deeper insights into the business domain. </w:t>
+      </w:r>
+      <w:r>
+        <w:rPr>
+          <w:b/>
+          <w:bCs/>
+        </w:rPr>
+        <w:t>When such breakthroughs</w:t>
+      </w:r>
+    </w:p>
+    <w:p>
+      <w:pPr>
+        <w:pStyle w:val="NoSpacing"/>
+        <w:rPr>
+          <w:b/>
+          <w:bCs/>
+        </w:rPr>
+      </w:pPr>
+      <w:r>
+        <w:rPr>
+          <w:b/>
+          <w:bCs/>
+        </w:rPr>
+        <w:t>happen, the ubiquitous language must evolve to keep pace with the newly acquired</w:t>
+      </w:r>
+    </w:p>
+    <w:p>
+      <w:pPr>
+        <w:pStyle w:val="NoSpacing"/>
+        <w:rPr>
+          <w:b/>
+          <w:bCs/>
+        </w:rPr>
+      </w:pPr>
+      <w:r>
+        <w:rPr>
+          <w:b/>
+          <w:bCs/>
+        </w:rPr>
+        <w:t>domain knowledge.</w:t>
+      </w:r>
+    </w:p>
+    <w:p>
+      <w:pPr>
+        <w:pStyle w:val="NoSpacing"/>
+        <w:rPr>
+          <w:b/>
+          <w:bCs/>
+        </w:rPr>
+      </w:pPr>
+    </w:p>
+    <w:p>
+      <w:pPr>
+        <w:pStyle w:val="Heading1"/>
+      </w:pPr>
+      <w:r>
+        <w:t>Tools</w:t>
+      </w:r>
+    </w:p>
+    <w:p>
+      <w:r>
+        <w:t>Middle of page 29</w:t>
+      </w:r>
+      <w:r>
+        <w:t>…</w:t>
+      </w:r>
+    </w:p>
     <w:sectPr>
       <w:pgSz w:w="12240" w:h="15840"/>
       <w:pgMar w:top="1440" w:right="1800" w:bottom="1440" w:left="1800" w:header="720" w:footer="720" w:gutter="0"/>
@@ -4280,6 +4886,232 @@
     </w:lvl>
   </w:abstractNum>
   <w:abstractNum w:abstractNumId="25" w15:restartNumberingAfterBreak="0">
+    <w:nsid w:val="5F0519D7"/>
+    <w:multiLevelType w:val="hybridMultilevel"/>
+    <w:tmpl w:val="0B90EBD8"/>
+    <w:lvl w:ilvl="0" w:tplc="04090001">
+      <w:start w:val="1"/>
+      <w:numFmt w:val="bullet"/>
+      <w:lvlText w:val=""/>
+      <w:lvlJc w:val="left"/>
+      <w:pPr>
+        <w:ind w:left="770" w:hanging="360"/>
+      </w:pPr>
+      <w:rPr>
+        <w:rFonts w:ascii="Symbol" w:hAnsi="Symbol" w:hint="default"/>
+      </w:rPr>
+    </w:lvl>
+    <w:lvl w:ilvl="1" w:tplc="04090003" w:tentative="1">
+      <w:start w:val="1"/>
+      <w:numFmt w:val="bullet"/>
+      <w:lvlText w:val="o"/>
+      <w:lvlJc w:val="left"/>
+      <w:pPr>
+        <w:ind w:left="1490" w:hanging="360"/>
+      </w:pPr>
+      <w:rPr>
+        <w:rFonts w:ascii="Courier New" w:hAnsi="Courier New" w:cs="Courier New" w:hint="default"/>
+      </w:rPr>
+    </w:lvl>
+    <w:lvl w:ilvl="2" w:tplc="04090005" w:tentative="1">
+      <w:start w:val="1"/>
+      <w:numFmt w:val="bullet"/>
+      <w:lvlText w:val=""/>
+      <w:lvlJc w:val="left"/>
+      <w:pPr>
+        <w:ind w:left="2210" w:hanging="360"/>
+      </w:pPr>
+      <w:rPr>
+        <w:rFonts w:ascii="Wingdings" w:hAnsi="Wingdings" w:hint="default"/>
+      </w:rPr>
+    </w:lvl>
+    <w:lvl w:ilvl="3" w:tplc="04090001" w:tentative="1">
+      <w:start w:val="1"/>
+      <w:numFmt w:val="bullet"/>
+      <w:lvlText w:val=""/>
+      <w:lvlJc w:val="left"/>
+      <w:pPr>
+        <w:ind w:left="2930" w:hanging="360"/>
+      </w:pPr>
+      <w:rPr>
+        <w:rFonts w:ascii="Symbol" w:hAnsi="Symbol" w:hint="default"/>
+      </w:rPr>
+    </w:lvl>
+    <w:lvl w:ilvl="4" w:tplc="04090003" w:tentative="1">
+      <w:start w:val="1"/>
+      <w:numFmt w:val="bullet"/>
+      <w:lvlText w:val="o"/>
+      <w:lvlJc w:val="left"/>
+      <w:pPr>
+        <w:ind w:left="3650" w:hanging="360"/>
+      </w:pPr>
+      <w:rPr>
+        <w:rFonts w:ascii="Courier New" w:hAnsi="Courier New" w:cs="Courier New" w:hint="default"/>
+      </w:rPr>
+    </w:lvl>
+    <w:lvl w:ilvl="5" w:tplc="04090005" w:tentative="1">
+      <w:start w:val="1"/>
+      <w:numFmt w:val="bullet"/>
+      <w:lvlText w:val=""/>
+      <w:lvlJc w:val="left"/>
+      <w:pPr>
+        <w:ind w:left="4370" w:hanging="360"/>
+      </w:pPr>
+      <w:rPr>
+        <w:rFonts w:ascii="Wingdings" w:hAnsi="Wingdings" w:hint="default"/>
+      </w:rPr>
+    </w:lvl>
+    <w:lvl w:ilvl="6" w:tplc="04090001" w:tentative="1">
+      <w:start w:val="1"/>
+      <w:numFmt w:val="bullet"/>
+      <w:lvlText w:val=""/>
+      <w:lvlJc w:val="left"/>
+      <w:pPr>
+        <w:ind w:left="5090" w:hanging="360"/>
+      </w:pPr>
+      <w:rPr>
+        <w:rFonts w:ascii="Symbol" w:hAnsi="Symbol" w:hint="default"/>
+      </w:rPr>
+    </w:lvl>
+    <w:lvl w:ilvl="7" w:tplc="04090003" w:tentative="1">
+      <w:start w:val="1"/>
+      <w:numFmt w:val="bullet"/>
+      <w:lvlText w:val="o"/>
+      <w:lvlJc w:val="left"/>
+      <w:pPr>
+        <w:ind w:left="5810" w:hanging="360"/>
+      </w:pPr>
+      <w:rPr>
+        <w:rFonts w:ascii="Courier New" w:hAnsi="Courier New" w:cs="Courier New" w:hint="default"/>
+      </w:rPr>
+    </w:lvl>
+    <w:lvl w:ilvl="8" w:tplc="04090005" w:tentative="1">
+      <w:start w:val="1"/>
+      <w:numFmt w:val="bullet"/>
+      <w:lvlText w:val=""/>
+      <w:lvlJc w:val="left"/>
+      <w:pPr>
+        <w:ind w:left="6530" w:hanging="360"/>
+      </w:pPr>
+      <w:rPr>
+        <w:rFonts w:ascii="Wingdings" w:hAnsi="Wingdings" w:hint="default"/>
+      </w:rPr>
+    </w:lvl>
+  </w:abstractNum>
+  <w:abstractNum w:abstractNumId="26" w15:restartNumberingAfterBreak="0">
+    <w:nsid w:val="62C72AF9"/>
+    <w:multiLevelType w:val="hybridMultilevel"/>
+    <w:tmpl w:val="87A67BF6"/>
+    <w:lvl w:ilvl="0" w:tplc="04090001">
+      <w:start w:val="1"/>
+      <w:numFmt w:val="bullet"/>
+      <w:lvlText w:val=""/>
+      <w:lvlJc w:val="left"/>
+      <w:pPr>
+        <w:ind w:left="720" w:hanging="360"/>
+      </w:pPr>
+      <w:rPr>
+        <w:rFonts w:ascii="Symbol" w:hAnsi="Symbol" w:hint="default"/>
+      </w:rPr>
+    </w:lvl>
+    <w:lvl w:ilvl="1" w:tplc="04090003" w:tentative="1">
+      <w:start w:val="1"/>
+      <w:numFmt w:val="bullet"/>
+      <w:lvlText w:val="o"/>
+      <w:lvlJc w:val="left"/>
+      <w:pPr>
+        <w:ind w:left="1440" w:hanging="360"/>
+      </w:pPr>
+      <w:rPr>
+        <w:rFonts w:ascii="Courier New" w:hAnsi="Courier New" w:cs="Courier New" w:hint="default"/>
+      </w:rPr>
+    </w:lvl>
+    <w:lvl w:ilvl="2" w:tplc="04090005" w:tentative="1">
+      <w:start w:val="1"/>
+      <w:numFmt w:val="bullet"/>
+      <w:lvlText w:val=""/>
+      <w:lvlJc w:val="left"/>
+      <w:pPr>
+        <w:ind w:left="2160" w:hanging="360"/>
+      </w:pPr>
+      <w:rPr>
+        <w:rFonts w:ascii="Wingdings" w:hAnsi="Wingdings" w:hint="default"/>
+      </w:rPr>
+    </w:lvl>
+    <w:lvl w:ilvl="3" w:tplc="04090001" w:tentative="1">
+      <w:start w:val="1"/>
+      <w:numFmt w:val="bullet"/>
+      <w:lvlText w:val=""/>
+      <w:lvlJc w:val="left"/>
+      <w:pPr>
+        <w:ind w:left="2880" w:hanging="360"/>
+      </w:pPr>
+      <w:rPr>
+        <w:rFonts w:ascii="Symbol" w:hAnsi="Symbol" w:hint="default"/>
+      </w:rPr>
+    </w:lvl>
+    <w:lvl w:ilvl="4" w:tplc="04090003" w:tentative="1">
+      <w:start w:val="1"/>
+      <w:numFmt w:val="bullet"/>
+      <w:lvlText w:val="o"/>
+      <w:lvlJc w:val="left"/>
+      <w:pPr>
+        <w:ind w:left="3600" w:hanging="360"/>
+      </w:pPr>
+      <w:rPr>
+        <w:rFonts w:ascii="Courier New" w:hAnsi="Courier New" w:cs="Courier New" w:hint="default"/>
+      </w:rPr>
+    </w:lvl>
+    <w:lvl w:ilvl="5" w:tplc="04090005" w:tentative="1">
+      <w:start w:val="1"/>
+      <w:numFmt w:val="bullet"/>
+      <w:lvlText w:val=""/>
+      <w:lvlJc w:val="left"/>
+      <w:pPr>
+        <w:ind w:left="4320" w:hanging="360"/>
+      </w:pPr>
+      <w:rPr>
+        <w:rFonts w:ascii="Wingdings" w:hAnsi="Wingdings" w:hint="default"/>
+      </w:rPr>
+    </w:lvl>
+    <w:lvl w:ilvl="6" w:tplc="04090001" w:tentative="1">
+      <w:start w:val="1"/>
+      <w:numFmt w:val="bullet"/>
+      <w:lvlText w:val=""/>
+      <w:lvlJc w:val="left"/>
+      <w:pPr>
+        <w:ind w:left="5040" w:hanging="360"/>
+      </w:pPr>
+      <w:rPr>
+        <w:rFonts w:ascii="Symbol" w:hAnsi="Symbol" w:hint="default"/>
+      </w:rPr>
+    </w:lvl>
+    <w:lvl w:ilvl="7" w:tplc="04090003" w:tentative="1">
+      <w:start w:val="1"/>
+      <w:numFmt w:val="bullet"/>
+      <w:lvlText w:val="o"/>
+      <w:lvlJc w:val="left"/>
+      <w:pPr>
+        <w:ind w:left="5760" w:hanging="360"/>
+      </w:pPr>
+      <w:rPr>
+        <w:rFonts w:ascii="Courier New" w:hAnsi="Courier New" w:cs="Courier New" w:hint="default"/>
+      </w:rPr>
+    </w:lvl>
+    <w:lvl w:ilvl="8" w:tplc="04090005" w:tentative="1">
+      <w:start w:val="1"/>
+      <w:numFmt w:val="bullet"/>
+      <w:lvlText w:val=""/>
+      <w:lvlJc w:val="left"/>
+      <w:pPr>
+        <w:ind w:left="6480" w:hanging="360"/>
+      </w:pPr>
+      <w:rPr>
+        <w:rFonts w:ascii="Wingdings" w:hAnsi="Wingdings" w:hint="default"/>
+      </w:rPr>
+    </w:lvl>
+  </w:abstractNum>
+  <w:abstractNum w:abstractNumId="27" w15:restartNumberingAfterBreak="0">
     <w:nsid w:val="643A5C3F"/>
     <w:multiLevelType w:val="hybridMultilevel"/>
     <w:tmpl w:val="68EED5E0"/>
@@ -4392,7 +5224,7 @@
       </w:rPr>
     </w:lvl>
   </w:abstractNum>
-  <w:abstractNum w:abstractNumId="26" w15:restartNumberingAfterBreak="0">
+  <w:abstractNum w:abstractNumId="28" w15:restartNumberingAfterBreak="0">
     <w:nsid w:val="6A017F15"/>
     <w:multiLevelType w:val="hybridMultilevel"/>
     <w:tmpl w:val="39944FB6"/>
@@ -4505,7 +5337,7 @@
       </w:rPr>
     </w:lvl>
   </w:abstractNum>
-  <w:abstractNum w:abstractNumId="27" w15:restartNumberingAfterBreak="0">
+  <w:abstractNum w:abstractNumId="29" w15:restartNumberingAfterBreak="0">
     <w:nsid w:val="6A3E234C"/>
     <w:multiLevelType w:val="hybridMultilevel"/>
     <w:tmpl w:val="02AA6EBA"/>
@@ -4618,7 +5450,7 @@
       </w:rPr>
     </w:lvl>
   </w:abstractNum>
-  <w:abstractNum w:abstractNumId="28" w15:restartNumberingAfterBreak="0">
+  <w:abstractNum w:abstractNumId="30" w15:restartNumberingAfterBreak="0">
     <w:nsid w:val="6A994E02"/>
     <w:multiLevelType w:val="hybridMultilevel"/>
     <w:tmpl w:val="F496AE92"/>
@@ -4731,7 +5563,7 @@
       </w:rPr>
     </w:lvl>
   </w:abstractNum>
-  <w:abstractNum w:abstractNumId="29" w15:restartNumberingAfterBreak="0">
+  <w:abstractNum w:abstractNumId="31" w15:restartNumberingAfterBreak="0">
     <w:nsid w:val="7A9739F1"/>
     <w:multiLevelType w:val="hybridMultilevel"/>
     <w:tmpl w:val="67A46EFA"/>
@@ -4844,7 +5676,7 @@
       </w:rPr>
     </w:lvl>
   </w:abstractNum>
-  <w:abstractNum w:abstractNumId="30" w15:restartNumberingAfterBreak="0">
+  <w:abstractNum w:abstractNumId="32" w15:restartNumberingAfterBreak="0">
     <w:nsid w:val="7D9229B9"/>
     <w:multiLevelType w:val="hybridMultilevel"/>
     <w:tmpl w:val="A7AC1ED4"/>
@@ -5009,7 +5841,7 @@
     <w:abstractNumId w:val="12"/>
   </w:num>
   <w:num w:numId="18">
-    <w:abstractNumId w:val="28"/>
+    <w:abstractNumId w:val="30"/>
   </w:num>
   <w:num w:numId="19">
     <w:abstractNumId w:val="24"/>
@@ -5018,16 +5850,16 @@
     <w:abstractNumId w:val="15"/>
   </w:num>
   <w:num w:numId="21">
-    <w:abstractNumId w:val="27"/>
+    <w:abstractNumId w:val="29"/>
   </w:num>
   <w:num w:numId="22">
     <w:abstractNumId w:val="20"/>
   </w:num>
   <w:num w:numId="23">
-    <w:abstractNumId w:val="25"/>
+    <w:abstractNumId w:val="27"/>
   </w:num>
   <w:num w:numId="24">
-    <w:abstractNumId w:val="30"/>
+    <w:abstractNumId w:val="32"/>
   </w:num>
   <w:num w:numId="25">
     <w:abstractNumId w:val="19"/>
@@ -5036,10 +5868,10 @@
     <w:abstractNumId w:val="21"/>
   </w:num>
   <w:num w:numId="27">
-    <w:abstractNumId w:val="29"/>
+    <w:abstractNumId w:val="31"/>
   </w:num>
   <w:num w:numId="28">
-    <w:abstractNumId w:val="26"/>
+    <w:abstractNumId w:val="28"/>
   </w:num>
   <w:num w:numId="29">
     <w:abstractNumId w:val="23"/>
@@ -5049,6 +5881,12 @@
   </w:num>
   <w:num w:numId="31">
     <w:abstractNumId w:val="9"/>
+  </w:num>
+  <w:num w:numId="32">
+    <w:abstractNumId w:val="25"/>
+  </w:num>
+  <w:num w:numId="33">
+    <w:abstractNumId w:val="26"/>
   </w:num>
 </w:numbering>
 </file>
@@ -5674,6 +6512,7 @@
   <w:style w:type="character" w:default="1" w:styleId="DefaultParagraphFont">
     <w:name w:val="Default Paragraph Font"/>
     <w:uiPriority w:val="1"/>
+    <w:semiHidden/>
     <w:unhideWhenUsed/>
   </w:style>
   <w:style w:type="table" w:default="1" w:styleId="TableNormal">

</xml_diff>

<commit_message>
learn about tools and challenges of deveopling a ubuiquitous language
</commit_message>
<xml_diff>
--- a/software-architecture/domain-driven-design/discovering-domain-knowledge.docx
+++ b/software-architecture/domain-driven-design/discovering-domain-knowledge.docx
@@ -2744,13 +2744,7 @@
         </w:rPr>
       </w:pPr>
       <w:r>
-        <w:t>The only reliable way to verify a business</w:t>
-      </w:r>
-      <w:r>
-        <w:t xml:space="preserve"> </w:t>
-      </w:r>
-      <w:r>
-        <w:t>domain</w:t>
+        <w:t>The only reliable way to verify a business domain</w:t>
       </w:r>
       <w:r>
         <w:t>’</w:t>
@@ -2763,21 +2757,7 @@
           <w:b/>
           <w:bCs/>
         </w:rPr>
-        <w:t>do it in the language</w:t>
-      </w:r>
-      <w:r>
-        <w:rPr>
-          <w:b/>
-          <w:bCs/>
-        </w:rPr>
-        <w:t xml:space="preserve"> </w:t>
-      </w:r>
-      <w:r>
-        <w:rPr>
-          <w:b/>
-          <w:bCs/>
-        </w:rPr>
-        <w:t>they understand: the language of the business.</w:t>
+        <w:t>do it in the language they understand: the language of the business.</w:t>
       </w:r>
     </w:p>
     <w:p>
@@ -2807,9 +2787,20 @@
     <w:p>
       <w:pPr>
         <w:pStyle w:val="NoSpacing"/>
-      </w:pPr>
-      <w:r>
-        <w:t>business domain. The language should be continuously reinforced throughout the</w:t>
+        <w:rPr>
+          <w:b/>
+          <w:bCs/>
+        </w:rPr>
+      </w:pPr>
+      <w:r>
+        <w:t xml:space="preserve">business domain. </w:t>
+      </w:r>
+      <w:r>
+        <w:rPr>
+          <w:b/>
+          <w:bCs/>
+        </w:rPr>
+        <w:t>The language should be continuously reinforced throughout the</w:t>
       </w:r>
     </w:p>
     <w:p>
@@ -2822,6 +2813,10 @@
         </w:rPr>
       </w:pPr>
       <w:r>
+        <w:rPr>
+          <w:b/>
+          <w:bCs/>
+        </w:rPr>
         <w:t xml:space="preserve">project: requirements, tests, documentation, and </w:t>
       </w:r>
       <w:r>
@@ -2938,28 +2933,1157 @@
     </w:p>
     <w:p>
       <w:pPr>
-        <w:pStyle w:val="NoSpacing"/>
-        <w:rPr>
-          <w:b/>
-          <w:bCs/>
-        </w:rPr>
-      </w:pPr>
+        <w:pStyle w:val="Heading1"/>
+      </w:pPr>
+      <w:r>
+        <w:t>Tools</w:t>
+      </w:r>
     </w:p>
     <w:p>
       <w:pPr>
-        <w:pStyle w:val="Heading1"/>
-      </w:pPr>
-      <w:r>
-        <w:t>Tools</w:t>
+        <w:pStyle w:val="NoSpacing"/>
+        <w:rPr>
+          <w:b/>
+          <w:bCs/>
+        </w:rPr>
+      </w:pPr>
+      <w:r>
+        <w:t xml:space="preserve">There are tools and technologies that can alleviate </w:t>
+      </w:r>
+      <w:r>
+        <w:rPr>
+          <w:b/>
+          <w:bCs/>
+        </w:rPr>
+        <w:t>the processes of capturing and</w:t>
+      </w:r>
+      <w:r>
+        <w:rPr>
+          <w:b/>
+          <w:bCs/>
+        </w:rPr>
+        <w:t xml:space="preserve"> </w:t>
+      </w:r>
+      <w:r>
+        <w:rPr>
+          <w:b/>
+          <w:bCs/>
+        </w:rPr>
+        <w:t>managing a ubiquitous language.</w:t>
       </w:r>
     </w:p>
     <w:p>
-      <w:r>
-        <w:t>Middle of page 29</w:t>
-      </w:r>
-      <w:r>
-        <w:t>…</w:t>
-      </w:r>
+      <w:pPr>
+        <w:pStyle w:val="NoSpacing"/>
+      </w:pPr>
+      <w:r>
+        <w:t xml:space="preserve">For example, a wiki can be used as a </w:t>
+      </w:r>
+      <w:r>
+        <w:rPr>
+          <w:rFonts w:ascii="MinionPro-It" w:eastAsia="MinionPro-It" w:cs="MinionPro-It"/>
+          <w:i/>
+          <w:iCs/>
+        </w:rPr>
+        <w:t xml:space="preserve">glossary </w:t>
+      </w:r>
+      <w:r>
+        <w:t>to capture and document the ubiquitous</w:t>
+      </w:r>
+      <w:r>
+        <w:t xml:space="preserve"> </w:t>
+      </w:r>
+      <w:r>
+        <w:t>language.</w:t>
+      </w:r>
+    </w:p>
+    <w:p>
+      <w:pPr>
+        <w:pStyle w:val="NoSpacing"/>
+      </w:pPr>
+      <w:r>
+        <w:t>It</w:t>
+      </w:r>
+      <w:r>
+        <w:t>’</w:t>
+      </w:r>
+      <w:r>
+        <w:t>s important to make glossary maintenance a shared effort. When a ubiquitous language</w:t>
+      </w:r>
+    </w:p>
+    <w:p>
+      <w:pPr>
+        <w:pStyle w:val="NoSpacing"/>
+      </w:pPr>
+      <w:r>
+        <w:t>is changed, all team members should be encouraged to go ahead and update</w:t>
+      </w:r>
+      <w:r>
+        <w:t xml:space="preserve"> </w:t>
+      </w:r>
+      <w:r>
+        <w:t>the glossary.</w:t>
+      </w:r>
+    </w:p>
+    <w:p>
+      <w:pPr>
+        <w:pStyle w:val="NoSpacing"/>
+      </w:pPr>
+    </w:p>
+    <w:p>
+      <w:pPr>
+        <w:pStyle w:val="NoSpacing"/>
+      </w:pPr>
+      <w:r>
+        <w:lastRenderedPageBreak/>
+        <w:t>Despite the obvious advantages of maintaining a glossary of project-related terminology,</w:t>
+      </w:r>
+      <w:r>
+        <w:t xml:space="preserve"> </w:t>
+      </w:r>
+      <w:r>
+        <w:t xml:space="preserve">it has an inherent limitation. </w:t>
+      </w:r>
+      <w:r>
+        <w:rPr>
+          <w:b/>
+          <w:bCs/>
+        </w:rPr>
+        <w:t xml:space="preserve">Glossaries work best for </w:t>
+      </w:r>
+      <w:r>
+        <w:rPr>
+          <w:rFonts w:hint="eastAsia"/>
+          <w:b/>
+          <w:bCs/>
+        </w:rPr>
+        <w:t>“</w:t>
+      </w:r>
+      <w:r>
+        <w:rPr>
+          <w:b/>
+          <w:bCs/>
+        </w:rPr>
+        <w:t>nouns</w:t>
+      </w:r>
+      <w:r>
+        <w:rPr>
+          <w:rFonts w:hint="eastAsia"/>
+          <w:b/>
+          <w:bCs/>
+        </w:rPr>
+        <w:t>”</w:t>
+      </w:r>
+      <w:r>
+        <w:t>: names of entities,</w:t>
+      </w:r>
+    </w:p>
+    <w:p>
+      <w:pPr>
+        <w:pStyle w:val="NoSpacing"/>
+      </w:pPr>
+      <w:r>
+        <w:t>processes, roles, and so on. Although nouns are important, capturing the behavior is</w:t>
+      </w:r>
+    </w:p>
+    <w:p>
+      <w:pPr>
+        <w:pStyle w:val="NoSpacing"/>
+        <w:rPr>
+          <w:b/>
+          <w:bCs/>
+        </w:rPr>
+      </w:pPr>
+      <w:r>
+        <w:t xml:space="preserve">crucial. </w:t>
+      </w:r>
+      <w:r>
+        <w:rPr>
+          <w:b/>
+          <w:bCs/>
+        </w:rPr>
+        <w:t>The behavior is not a mere list of verbs associated with nouns, but the actual</w:t>
+      </w:r>
+    </w:p>
+    <w:p>
+      <w:pPr>
+        <w:pStyle w:val="NoSpacing"/>
+      </w:pPr>
+      <w:r>
+        <w:rPr>
+          <w:b/>
+          <w:bCs/>
+        </w:rPr>
+        <w:t>business logic, with its rules, assumptions, and invariants.</w:t>
+      </w:r>
+      <w:r>
+        <w:t xml:space="preserve"> Such concepts are much</w:t>
+      </w:r>
+    </w:p>
+    <w:p>
+      <w:pPr>
+        <w:pStyle w:val="NoSpacing"/>
+      </w:pPr>
+      <w:r>
+        <w:t>harder to document in a glossary. Hence, glossaries are best used in tandem with</w:t>
+      </w:r>
+    </w:p>
+    <w:p>
+      <w:pPr>
+        <w:pStyle w:val="NoSpacing"/>
+        <w:rPr>
+          <w:b/>
+          <w:bCs/>
+        </w:rPr>
+      </w:pPr>
+      <w:r>
+        <w:rPr>
+          <w:b/>
+          <w:bCs/>
+        </w:rPr>
+        <w:t>other tools that are better suited to capture the behavior; for example, use cases or</w:t>
+      </w:r>
+    </w:p>
+    <w:p>
+      <w:pPr>
+        <w:pStyle w:val="NoSpacing"/>
+        <w:rPr>
+          <w:b/>
+          <w:bCs/>
+        </w:rPr>
+      </w:pPr>
+      <w:r>
+        <w:rPr>
+          <w:b/>
+          <w:bCs/>
+        </w:rPr>
+        <w:t>Gherkin tests.</w:t>
+      </w:r>
+    </w:p>
+    <w:p>
+      <w:pPr>
+        <w:pStyle w:val="NoSpacing"/>
+        <w:rPr>
+          <w:b/>
+          <w:bCs/>
+        </w:rPr>
+      </w:pPr>
+    </w:p>
+    <w:p>
+      <w:pPr>
+        <w:pStyle w:val="NoSpacing"/>
+      </w:pPr>
+      <w:r>
+        <w:t xml:space="preserve">Automated tests written in the </w:t>
+      </w:r>
+      <w:r>
+        <w:rPr>
+          <w:color w:val="9A0000"/>
+        </w:rPr>
+        <w:t xml:space="preserve">Gherkin language </w:t>
+      </w:r>
+      <w:r>
+        <w:t>are not only great tools for capturing</w:t>
+      </w:r>
+    </w:p>
+    <w:p>
+      <w:pPr>
+        <w:pStyle w:val="NoSpacing"/>
+      </w:pPr>
+      <w:r>
+        <w:t>the ubiquitous language but also act as an additional tool for bridging the gap</w:t>
+      </w:r>
+    </w:p>
+    <w:p>
+      <w:pPr>
+        <w:pStyle w:val="NoSpacing"/>
+        <w:rPr>
+          <w:b/>
+          <w:bCs/>
+        </w:rPr>
+      </w:pPr>
+      <w:r>
+        <w:t xml:space="preserve">between domain experts and software engineers. </w:t>
+      </w:r>
+      <w:r>
+        <w:rPr>
+          <w:b/>
+          <w:bCs/>
+        </w:rPr>
+        <w:t>Domain experts can read the tests</w:t>
+      </w:r>
+    </w:p>
+    <w:p>
+      <w:pPr>
+        <w:pStyle w:val="NoSpacing"/>
+      </w:pPr>
+      <w:r>
+        <w:rPr>
+          <w:b/>
+          <w:bCs/>
+        </w:rPr>
+        <w:t>and verify the system</w:t>
+      </w:r>
+      <w:r>
+        <w:rPr>
+          <w:rFonts w:hint="eastAsia"/>
+          <w:b/>
+          <w:bCs/>
+        </w:rPr>
+        <w:t>’</w:t>
+      </w:r>
+      <w:r>
+        <w:rPr>
+          <w:b/>
+          <w:bCs/>
+        </w:rPr>
+        <w:t>s expected behavior</w:t>
+      </w:r>
+      <w:r>
+        <w:t>.</w:t>
+      </w:r>
+      <w:r>
+        <w:rPr>
+          <w:sz w:val="12"/>
+          <w:szCs w:val="12"/>
+        </w:rPr>
+        <w:t xml:space="preserve">5 </w:t>
+      </w:r>
+      <w:r>
+        <w:t>For example, see the following test written</w:t>
+      </w:r>
+    </w:p>
+    <w:p>
+      <w:pPr>
+        <w:pStyle w:val="NoSpacing"/>
+      </w:pPr>
+      <w:r>
+        <w:t>in the Gherkin language:</w:t>
+      </w:r>
+    </w:p>
+    <w:p>
+      <w:pPr>
+        <w:pStyle w:val="NoSpacing"/>
+        <w:ind w:left="720"/>
+        <w:rPr>
+          <w:rFonts w:ascii="UbuntuMono-Regular" w:hAnsi="UbuntuMono-Regular" w:cs="UbuntuMono-Regular"/>
+          <w:color w:val="CD00FF"/>
+          <w:sz w:val="17"/>
+          <w:szCs w:val="17"/>
+        </w:rPr>
+      </w:pPr>
+      <w:r>
+        <w:rPr>
+          <w:rFonts w:ascii="UbuntuMono-Bold" w:hAnsi="UbuntuMono-Bold" w:cs="UbuntuMono-Bold"/>
+          <w:b/>
+          <w:bCs/>
+          <w:color w:val="00669A"/>
+          <w:sz w:val="17"/>
+          <w:szCs w:val="17"/>
+        </w:rPr>
+        <w:t xml:space="preserve">Scenario: </w:t>
+      </w:r>
+      <w:r>
+        <w:rPr>
+          <w:rFonts w:ascii="UbuntuMono-Regular" w:hAnsi="UbuntuMono-Regular" w:cs="UbuntuMono-Regular"/>
+          <w:color w:val="CD00FF"/>
+          <w:sz w:val="17"/>
+          <w:szCs w:val="17"/>
+        </w:rPr>
+        <w:t>Notify the agent about a new support case</w:t>
+      </w:r>
+    </w:p>
+    <w:p>
+      <w:pPr>
+        <w:pStyle w:val="NoSpacing"/>
+        <w:ind w:left="720"/>
+        <w:rPr>
+          <w:rFonts w:ascii="UbuntuMono-Regular" w:hAnsi="UbuntuMono-Regular" w:cs="UbuntuMono-Regular"/>
+          <w:color w:val="CD00FF"/>
+          <w:sz w:val="17"/>
+          <w:szCs w:val="17"/>
+        </w:rPr>
+      </w:pPr>
+      <w:r>
+        <w:rPr>
+          <w:rFonts w:ascii="UbuntuMono-Bold" w:hAnsi="UbuntuMono-Bold" w:cs="UbuntuMono-Bold"/>
+          <w:b/>
+          <w:bCs/>
+          <w:color w:val="00669A"/>
+          <w:sz w:val="17"/>
+          <w:szCs w:val="17"/>
+        </w:rPr>
+        <w:t xml:space="preserve">Given </w:t>
+      </w:r>
+      <w:r>
+        <w:rPr>
+          <w:rFonts w:ascii="UbuntuMono-Regular" w:hAnsi="UbuntuMono-Regular" w:cs="UbuntuMono-Regular"/>
+          <w:color w:val="CD00FF"/>
+          <w:sz w:val="17"/>
+          <w:szCs w:val="17"/>
+        </w:rPr>
+        <w:t>Vincent Jules submits a new support case saying:</w:t>
+      </w:r>
+    </w:p>
+    <w:p>
+      <w:pPr>
+        <w:pStyle w:val="NoSpacing"/>
+        <w:ind w:left="720"/>
+        <w:rPr>
+          <w:rFonts w:ascii="UbuntuMono-Bold" w:hAnsi="UbuntuMono-Bold" w:cs="UbuntuMono-Bold"/>
+          <w:b/>
+          <w:bCs/>
+          <w:color w:val="00669A"/>
+          <w:sz w:val="17"/>
+          <w:szCs w:val="17"/>
+        </w:rPr>
+      </w:pPr>
+      <w:r>
+        <w:rPr>
+          <w:rFonts w:ascii="UbuntuMono-Bold" w:hAnsi="UbuntuMono-Bold" w:cs="UbuntuMono-Bold"/>
+          <w:b/>
+          <w:bCs/>
+          <w:color w:val="00669A"/>
+          <w:sz w:val="17"/>
+          <w:szCs w:val="17"/>
+        </w:rPr>
+        <w:t>"""</w:t>
+      </w:r>
+    </w:p>
+    <w:p>
+      <w:pPr>
+        <w:pStyle w:val="NoSpacing"/>
+        <w:ind w:left="720"/>
+        <w:rPr>
+          <w:rFonts w:ascii="UbuntuMono-Regular" w:hAnsi="UbuntuMono-Regular" w:cs="UbuntuMono-Regular"/>
+          <w:color w:val="CD3300"/>
+          <w:sz w:val="17"/>
+          <w:szCs w:val="17"/>
+        </w:rPr>
+      </w:pPr>
+      <w:r>
+        <w:rPr>
+          <w:rFonts w:ascii="UbuntuMono-Regular" w:hAnsi="UbuntuMono-Regular" w:cs="UbuntuMono-Regular"/>
+          <w:color w:val="CD3300"/>
+          <w:sz w:val="17"/>
+          <w:szCs w:val="17"/>
+        </w:rPr>
+        <w:t>I need help configuring AWS Infinidash</w:t>
+      </w:r>
+    </w:p>
+    <w:p>
+      <w:pPr>
+        <w:pStyle w:val="NoSpacing"/>
+        <w:ind w:left="720"/>
+        <w:rPr>
+          <w:rFonts w:ascii="UbuntuMono-Bold" w:hAnsi="UbuntuMono-Bold" w:cs="UbuntuMono-Bold"/>
+          <w:b/>
+          <w:bCs/>
+          <w:color w:val="00669A"/>
+          <w:sz w:val="17"/>
+          <w:szCs w:val="17"/>
+        </w:rPr>
+      </w:pPr>
+      <w:r>
+        <w:rPr>
+          <w:rFonts w:ascii="UbuntuMono-Bold" w:hAnsi="UbuntuMono-Bold" w:cs="UbuntuMono-Bold"/>
+          <w:b/>
+          <w:bCs/>
+          <w:color w:val="00669A"/>
+          <w:sz w:val="17"/>
+          <w:szCs w:val="17"/>
+        </w:rPr>
+        <w:t>"""</w:t>
+      </w:r>
+    </w:p>
+    <w:p>
+      <w:pPr>
+        <w:pStyle w:val="NoSpacing"/>
+        <w:ind w:left="720"/>
+        <w:rPr>
+          <w:rFonts w:ascii="UbuntuMono-Regular" w:hAnsi="UbuntuMono-Regular" w:cs="UbuntuMono-Regular"/>
+          <w:color w:val="CD00FF"/>
+          <w:sz w:val="17"/>
+          <w:szCs w:val="17"/>
+        </w:rPr>
+      </w:pPr>
+      <w:r>
+        <w:rPr>
+          <w:rFonts w:ascii="UbuntuMono-Bold" w:hAnsi="UbuntuMono-Bold" w:cs="UbuntuMono-Bold"/>
+          <w:b/>
+          <w:bCs/>
+          <w:color w:val="00669A"/>
+          <w:sz w:val="17"/>
+          <w:szCs w:val="17"/>
+        </w:rPr>
+        <w:t xml:space="preserve">When </w:t>
+      </w:r>
+      <w:r>
+        <w:rPr>
+          <w:rFonts w:ascii="UbuntuMono-Regular" w:hAnsi="UbuntuMono-Regular" w:cs="UbuntuMono-Regular"/>
+          <w:color w:val="CD00FF"/>
+          <w:sz w:val="17"/>
+          <w:szCs w:val="17"/>
+        </w:rPr>
+        <w:t>the ticket is assigned to Mr. Wolf</w:t>
+      </w:r>
+    </w:p>
+    <w:p>
+      <w:pPr>
+        <w:pStyle w:val="NoSpacing"/>
+        <w:ind w:left="720"/>
+        <w:rPr>
+          <w:rFonts w:ascii="UbuntuMono-Regular" w:hAnsi="UbuntuMono-Regular" w:cs="UbuntuMono-Regular"/>
+          <w:color w:val="CD00FF"/>
+          <w:sz w:val="17"/>
+          <w:szCs w:val="17"/>
+        </w:rPr>
+      </w:pPr>
+      <w:r>
+        <w:rPr>
+          <w:rFonts w:ascii="UbuntuMono-Bold" w:hAnsi="UbuntuMono-Bold" w:cs="UbuntuMono-Bold"/>
+          <w:b/>
+          <w:bCs/>
+          <w:color w:val="00669A"/>
+          <w:sz w:val="17"/>
+          <w:szCs w:val="17"/>
+        </w:rPr>
+        <w:t xml:space="preserve">Then </w:t>
+      </w:r>
+      <w:r>
+        <w:rPr>
+          <w:rFonts w:ascii="UbuntuMono-Regular" w:hAnsi="UbuntuMono-Regular" w:cs="UbuntuMono-Regular"/>
+          <w:color w:val="CD00FF"/>
+          <w:sz w:val="17"/>
+          <w:szCs w:val="17"/>
+        </w:rPr>
+        <w:t>the agent receives a notification about the new ticket</w:t>
+      </w:r>
+    </w:p>
+    <w:p>
+      <w:pPr>
+        <w:pStyle w:val="NoSpacing"/>
+      </w:pPr>
+      <w:r>
+        <w:t>Managing a Gherkin-based test suite can be challenging at times, especially at the</w:t>
+      </w:r>
+    </w:p>
+    <w:p>
+      <w:pPr>
+        <w:pStyle w:val="NoSpacing"/>
+      </w:pPr>
+      <w:r>
+        <w:t>early stages of a project. However, it is definitely worth it for complex business</w:t>
+      </w:r>
+    </w:p>
+    <w:p>
+      <w:pPr>
+        <w:pStyle w:val="NoSpacing"/>
+      </w:pPr>
+      <w:r>
+        <w:t>domains.</w:t>
+      </w:r>
+    </w:p>
+    <w:p>
+      <w:pPr>
+        <w:pStyle w:val="NoSpacing"/>
+      </w:pPr>
+      <w:r>
+        <w:t>Finally, there are even static code analysis tools that can verify the usage of a ubiquitous</w:t>
+      </w:r>
+    </w:p>
+    <w:p>
+      <w:pPr>
+        <w:pStyle w:val="NoSpacing"/>
+      </w:pPr>
+      <w:r>
+        <w:t>L</w:t>
+      </w:r>
+      <w:r>
+        <w:t>anguage</w:t>
+      </w:r>
+      <w:r>
+        <w:t>’</w:t>
+      </w:r>
+      <w:r>
+        <w:t xml:space="preserve">s terms. A notable example for such a tool is </w:t>
+      </w:r>
+      <w:r>
+        <w:rPr>
+          <w:color w:val="FF0000"/>
+        </w:rPr>
+        <w:t>NDepend.</w:t>
+      </w:r>
+    </w:p>
+    <w:p>
+      <w:pPr>
+        <w:pStyle w:val="NoSpacing"/>
+      </w:pPr>
+    </w:p>
+    <w:p>
+      <w:pPr>
+        <w:pStyle w:val="NoSpacing"/>
+        <w:rPr>
+          <w:highlight w:val="yellow"/>
+        </w:rPr>
+      </w:pPr>
+      <w:r>
+        <w:t xml:space="preserve">While these </w:t>
+      </w:r>
+      <w:r>
+        <w:rPr>
+          <w:highlight w:val="yellow"/>
+        </w:rPr>
+        <w:t>tools are useful, they are secondary to the actual use of a ubiquitous language</w:t>
+      </w:r>
+    </w:p>
+    <w:p>
+      <w:pPr>
+        <w:pStyle w:val="NoSpacing"/>
+      </w:pPr>
+      <w:r>
+        <w:rPr>
+          <w:highlight w:val="yellow"/>
+        </w:rPr>
+        <w:t>in day-to-day interactions</w:t>
+      </w:r>
+      <w:r>
+        <w:t>.</w:t>
+      </w:r>
+    </w:p>
+    <w:p>
+      <w:pPr>
+        <w:pStyle w:val="NoSpacing"/>
+      </w:pPr>
+    </w:p>
+    <w:p>
+      <w:pPr>
+        <w:pStyle w:val="Heading1"/>
+      </w:pPr>
+      <w:r>
+        <w:t>Challenges</w:t>
+      </w:r>
+    </w:p>
+    <w:p>
+      <w:pPr>
+        <w:pStyle w:val="NoSpacing"/>
+      </w:pPr>
+      <w:r>
+        <w:t>There may be ambiguities and</w:t>
+      </w:r>
+      <w:r>
+        <w:t xml:space="preserve"> </w:t>
+      </w:r>
+      <w:r>
+        <w:t>even white spots in domain experts</w:t>
+      </w:r>
+      <w:r>
+        <w:rPr>
+          <w:rFonts w:hint="eastAsia"/>
+        </w:rPr>
+        <w:t>’</w:t>
+      </w:r>
+      <w:r>
+        <w:t xml:space="preserve"> own understanding of the business domain; for</w:t>
+      </w:r>
+      <w:r>
+        <w:t xml:space="preserve"> </w:t>
+      </w:r>
+      <w:r>
+        <w:t xml:space="preserve">example, defining only the </w:t>
+      </w:r>
+      <w:r>
+        <w:rPr>
+          <w:rFonts w:hint="eastAsia"/>
+        </w:rPr>
+        <w:t>“</w:t>
+      </w:r>
+      <w:r>
+        <w:t>happy path</w:t>
+      </w:r>
+      <w:r>
+        <w:rPr>
+          <w:rFonts w:hint="eastAsia"/>
+        </w:rPr>
+        <w:t>”</w:t>
+      </w:r>
+      <w:r>
+        <w:t xml:space="preserve"> scenarios but not considering edge cases that</w:t>
+      </w:r>
+      <w:r>
+        <w:t xml:space="preserve"> </w:t>
+      </w:r>
+      <w:r>
+        <w:t>challenge the accepted assumptions.</w:t>
+      </w:r>
+    </w:p>
+    <w:p>
+      <w:pPr>
+        <w:pStyle w:val="NoSpacing"/>
+      </w:pPr>
+      <w:r>
+        <w:t>Furthermore, you may encounter business</w:t>
+      </w:r>
+      <w:r>
+        <w:t xml:space="preserve"> </w:t>
+      </w:r>
+      <w:r>
+        <w:t>domain concepts that lack explicit definitions. Asking questions about the nature of</w:t>
+      </w:r>
+      <w:r>
+        <w:t xml:space="preserve"> </w:t>
+      </w:r>
+      <w:r>
+        <w:t>the business domain often makes such implicit conflicts and white spots explicit. This</w:t>
+      </w:r>
+      <w:r>
+        <w:t xml:space="preserve"> </w:t>
+      </w:r>
+      <w:r>
+        <w:t>is especially common for core subdomains. In such a case, the learning process is</w:t>
+      </w:r>
+      <w:r>
+        <w:t xml:space="preserve"> </w:t>
+      </w:r>
+      <w:r>
+        <w:t>mutual</w:t>
+      </w:r>
+      <w:r>
+        <w:rPr>
+          <w:rFonts w:hint="eastAsia"/>
+        </w:rPr>
+        <w:t>—</w:t>
+      </w:r>
+      <w:r>
+        <w:t>you are helping the domain experts better understand their field.</w:t>
+      </w:r>
+    </w:p>
+    <w:p>
+      <w:pPr>
+        <w:pStyle w:val="NoSpacing"/>
+      </w:pPr>
+    </w:p>
+    <w:p>
+      <w:pPr>
+        <w:pStyle w:val="NoSpacing"/>
+        <w:rPr>
+          <w:b/>
+          <w:bCs/>
+        </w:rPr>
+      </w:pPr>
+      <w:r>
+        <w:t>When introducing domain-driven design practices to a brownfield project, you will</w:t>
+      </w:r>
+      <w:r>
+        <w:t xml:space="preserve"> </w:t>
+      </w:r>
+      <w:r>
+        <w:t>notice that there is already a formed language for describing the business domain,</w:t>
+      </w:r>
+      <w:r>
+        <w:t xml:space="preserve"> </w:t>
+      </w:r>
+      <w:r>
+        <w:t xml:space="preserve">and that the stakeholders use it. However, </w:t>
+      </w:r>
+      <w:r>
+        <w:rPr>
+          <w:b/>
+          <w:bCs/>
+        </w:rPr>
+        <w:t>since DDD principles do not drive that language,</w:t>
+      </w:r>
+    </w:p>
+    <w:p>
+      <w:pPr>
+        <w:pStyle w:val="NoSpacing"/>
+        <w:rPr>
+          <w:highlight w:val="yellow"/>
+        </w:rPr>
+      </w:pPr>
+      <w:r>
+        <w:rPr>
+          <w:b/>
+          <w:bCs/>
+        </w:rPr>
+        <w:t>it won</w:t>
+      </w:r>
+      <w:r>
+        <w:rPr>
+          <w:rFonts w:hint="eastAsia"/>
+          <w:b/>
+          <w:bCs/>
+        </w:rPr>
+        <w:t>’</w:t>
+      </w:r>
+      <w:r>
+        <w:rPr>
+          <w:b/>
+          <w:bCs/>
+        </w:rPr>
+        <w:t>t necessarily reflect the business domain effectively</w:t>
+      </w:r>
+      <w:r>
+        <w:t xml:space="preserve">. For example, </w:t>
+      </w:r>
+      <w:r>
+        <w:rPr>
+          <w:highlight w:val="yellow"/>
+        </w:rPr>
+        <w:t>it may</w:t>
+      </w:r>
+    </w:p>
+    <w:p>
+      <w:pPr>
+        <w:pStyle w:val="NoSpacing"/>
+      </w:pPr>
+      <w:r>
+        <w:rPr>
+          <w:highlight w:val="yellow"/>
+        </w:rPr>
+        <w:t>use technical terms</w:t>
+      </w:r>
+      <w:r>
+        <w:t xml:space="preserve">, </w:t>
+      </w:r>
+      <w:r>
+        <w:rPr>
+          <w:highlight w:val="yellow"/>
+        </w:rPr>
+        <w:t>such as database table names</w:t>
+      </w:r>
+      <w:r>
+        <w:t>.</w:t>
+      </w:r>
+    </w:p>
+    <w:p>
+      <w:pPr>
+        <w:pStyle w:val="NoSpacing"/>
+      </w:pPr>
+      <w:r>
+        <w:t>Changing a language that is</w:t>
+      </w:r>
+      <w:r>
+        <w:t xml:space="preserve"> </w:t>
+      </w:r>
+      <w:r>
+        <w:t>already being used in an organization is not easy. The essential tool in such a situation</w:t>
+      </w:r>
+      <w:r>
+        <w:t xml:space="preserve"> </w:t>
+      </w:r>
+      <w:r>
+        <w:t>is patience</w:t>
+      </w:r>
+      <w:r>
+        <w:rPr>
+          <w:b/>
+          <w:bCs/>
+        </w:rPr>
+        <w:t>. You need to make sure the correct language is used where it</w:t>
+      </w:r>
+      <w:r>
+        <w:rPr>
+          <w:b/>
+          <w:bCs/>
+        </w:rPr>
+        <w:t>’</w:t>
+      </w:r>
+      <w:r>
+        <w:rPr>
+          <w:b/>
+          <w:bCs/>
+        </w:rPr>
+        <w:t>s easy to control</w:t>
+      </w:r>
+      <w:r>
+        <w:rPr>
+          <w:b/>
+          <w:bCs/>
+        </w:rPr>
+        <w:t xml:space="preserve"> </w:t>
+      </w:r>
+      <w:r>
+        <w:rPr>
+          <w:b/>
+          <w:bCs/>
+        </w:rPr>
+        <w:t xml:space="preserve">it: </w:t>
+      </w:r>
+      <w:r>
+        <w:rPr>
+          <w:b/>
+          <w:bCs/>
+          <w:highlight w:val="yellow"/>
+        </w:rPr>
+        <w:t>in the documentation and source code.</w:t>
+      </w:r>
+    </w:p>
+    <w:p>
+      <w:pPr>
+        <w:pStyle w:val="NoSpacing"/>
+      </w:pPr>
+      <w:r>
+        <w:lastRenderedPageBreak/>
+        <w:t>what language should we use if the company is not in an English-speaking</w:t>
+      </w:r>
+      <w:r>
+        <w:t xml:space="preserve"> </w:t>
+      </w:r>
+      <w:r>
+        <w:t>country</w:t>
+      </w:r>
+      <w:r>
+        <w:t>?</w:t>
+      </w:r>
+      <w:r>
+        <w:t xml:space="preserve"> My advice is to at least use English nouns for naming the business domain</w:t>
+      </w:r>
+      <w:r>
+        <w:t>’</w:t>
+      </w:r>
+      <w:r>
+        <w:t>s</w:t>
+      </w:r>
+      <w:r>
+        <w:t xml:space="preserve"> </w:t>
+      </w:r>
+      <w:r>
+        <w:t>entities. This will alleviate using the same terminology in code.</w:t>
+      </w:r>
+    </w:p>
+    <w:p>
+      <w:pPr>
+        <w:pStyle w:val="Heading1"/>
+      </w:pPr>
+      <w:r>
+        <w:t>Conclusion</w:t>
+      </w:r>
+    </w:p>
+    <w:p>
+      <w:pPr>
+        <w:pStyle w:val="NoSpacing"/>
+        <w:rPr>
+          <w:b/>
+          <w:bCs/>
+        </w:rPr>
+      </w:pPr>
+      <w:r>
+        <w:rPr>
+          <w:b/>
+          <w:bCs/>
+        </w:rPr>
+        <w:t>Domain-driven design</w:t>
+      </w:r>
+      <w:r>
+        <w:rPr>
+          <w:b/>
+          <w:bCs/>
+        </w:rPr>
+        <w:t>’</w:t>
+      </w:r>
+      <w:r>
+        <w:rPr>
+          <w:b/>
+          <w:bCs/>
+        </w:rPr>
+        <w:t>s ubiquitous language is an effective tool for bridging the</w:t>
+      </w:r>
+    </w:p>
+    <w:p>
+      <w:pPr>
+        <w:pStyle w:val="NoSpacing"/>
+        <w:rPr>
+          <w:b/>
+          <w:bCs/>
+        </w:rPr>
+      </w:pPr>
+      <w:r>
+        <w:rPr>
+          <w:b/>
+          <w:bCs/>
+        </w:rPr>
+        <w:t>knowledge gap between domain experts and software engineers. It fosters</w:t>
+      </w:r>
+      <w:r>
+        <w:rPr>
+          <w:b/>
+          <w:bCs/>
+        </w:rPr>
+        <w:t xml:space="preserve"> </w:t>
+      </w:r>
+      <w:r>
+        <w:rPr>
+          <w:b/>
+          <w:bCs/>
+        </w:rPr>
+        <w:t>communication</w:t>
+      </w:r>
+      <w:r>
+        <w:rPr>
+          <w:b/>
+          <w:bCs/>
+        </w:rPr>
+        <w:t xml:space="preserve"> </w:t>
+      </w:r>
+      <w:r>
+        <w:rPr>
+          <w:b/>
+          <w:bCs/>
+        </w:rPr>
+        <w:t xml:space="preserve">and knowledge sharing by cultivating a shared language that can be </w:t>
+      </w:r>
+      <w:r>
+        <w:rPr>
+          <w:b/>
+          <w:bCs/>
+          <w:highlight w:val="yellow"/>
+        </w:rPr>
+        <w:t>used by all</w:t>
+      </w:r>
+      <w:r>
+        <w:rPr>
+          <w:b/>
+          <w:bCs/>
+          <w:highlight w:val="yellow"/>
+        </w:rPr>
+        <w:t xml:space="preserve"> </w:t>
+      </w:r>
+      <w:r>
+        <w:rPr>
+          <w:b/>
+          <w:bCs/>
+          <w:highlight w:val="yellow"/>
+        </w:rPr>
+        <w:t>the stakeholders throughout the project: in conversations,</w:t>
+      </w:r>
+      <w:r>
+        <w:rPr>
+          <w:b/>
+          <w:bCs/>
+          <w:highlight w:val="yellow"/>
+        </w:rPr>
+        <w:t xml:space="preserve"> </w:t>
+      </w:r>
+      <w:r>
+        <w:rPr>
+          <w:b/>
+          <w:bCs/>
+          <w:highlight w:val="yellow"/>
+        </w:rPr>
+        <w:t>documentation, tests, diagrams,</w:t>
+      </w:r>
+      <w:r>
+        <w:rPr>
+          <w:b/>
+          <w:bCs/>
+          <w:highlight w:val="yellow"/>
+        </w:rPr>
+        <w:t xml:space="preserve"> </w:t>
+      </w:r>
+      <w:r>
+        <w:rPr>
+          <w:b/>
+          <w:bCs/>
+          <w:highlight w:val="yellow"/>
+        </w:rPr>
+        <w:t>source code, and so on.</w:t>
+      </w:r>
+    </w:p>
+    <w:p>
+      <w:pPr>
+        <w:pStyle w:val="NoSpacing"/>
+        <w:rPr>
+          <w:b/>
+          <w:bCs/>
+        </w:rPr>
+      </w:pPr>
+    </w:p>
+    <w:p>
+      <w:pPr>
+        <w:pStyle w:val="NoSpacing"/>
+        <w:rPr>
+          <w:b/>
+          <w:bCs/>
+        </w:rPr>
+      </w:pPr>
+      <w:r>
+        <w:rPr>
+          <w:b/>
+          <w:bCs/>
+        </w:rPr>
+        <w:t xml:space="preserve">All of the project’s stakeholders (domain experts, engineers, </w:t>
+      </w:r>
+      <w:r>
+        <w:rPr>
+          <w:b/>
+          <w:bCs/>
+        </w:rPr>
+        <w:t xml:space="preserve"> and </w:t>
+      </w:r>
+      <w:r>
+        <w:rPr>
+          <w:b/>
+          <w:bCs/>
+        </w:rPr>
+        <w:t>other team members) should be able to contribute to the definition of a ubiquitous lang</w:t>
+      </w:r>
+      <w:r>
+        <w:rPr>
+          <w:b/>
+          <w:bCs/>
+        </w:rPr>
+        <w:t>ua</w:t>
+      </w:r>
+      <w:r>
+        <w:rPr>
+          <w:b/>
+          <w:bCs/>
+        </w:rPr>
+        <w:t>ge</w:t>
+      </w:r>
+      <w:r>
+        <w:rPr>
+          <w:b/>
+          <w:bCs/>
+        </w:rPr>
+        <w:t xml:space="preserve"> not just team leaders for example.</w:t>
+      </w:r>
+    </w:p>
+    <w:p>
+      <w:pPr>
+        <w:pStyle w:val="NoSpacing"/>
+        <w:rPr>
+          <w:b/>
+          <w:bCs/>
+        </w:rPr>
+      </w:pPr>
+    </w:p>
+    <w:p>
+      <w:pPr>
+        <w:pStyle w:val="NoSpacing"/>
+      </w:pPr>
+      <w:r>
+        <w:t xml:space="preserve">As you gain experience in the practice of developing a ubiquitous language and discovering domain knowledge by conversing with the domain experts, you will notice that frequently, this process </w:t>
+      </w:r>
+      <w:r>
+        <w:rPr>
+          <w:highlight w:val="yellow"/>
+        </w:rPr>
+        <w:t>involves not merely discovering knowledge that is already there, but rather cocreating the model in tandem with domain experts</w:t>
+      </w:r>
+      <w:r>
+        <w:t>.</w:t>
+      </w:r>
+    </w:p>
+    <w:p>
+      <w:pPr>
+        <w:pStyle w:val="NoSpacing"/>
+        <w:rPr>
+          <w:b/>
+          <w:bCs/>
+        </w:rPr>
+      </w:pPr>
     </w:p>
     <w:sectPr>
       <w:pgSz w:w="12240" w:h="15840"/>

</xml_diff>